<commit_message>
New index doc for 2.0.1
</commit_message>
<xml_diff>
--- a/doc/Dell_Red_Hat-Cloud_Solutions_Documentation_Index.docx
+++ b/doc/Dell_Red_Hat-Cloud_Solutions_Documentation_Index.docx
@@ -67,6 +67,9 @@
       <w:r>
         <w:t>2.0</w:t>
       </w:r>
+      <w:r>
+        <w:t>.1</w:t>
+      </w:r>
     </w:p>
     <w:p>
       <w:pPr>
@@ -81,22 +84,12 @@
       <w:r>
         <w:fldChar w:fldCharType="separate"/>
       </w:r>
-      <w:ins w:id="0" w:author="Perryman, Randy" w:date="2014-10-28T12:40:00Z">
-        <w:r>
-          <w:rPr>
-            <w:noProof/>
-          </w:rPr>
-          <w:t>October 28, 2014</w:t>
-        </w:r>
-      </w:ins>
-      <w:del w:id="1" w:author="Perryman, Randy" w:date="2014-10-28T12:40:00Z">
-        <w:r>
-          <w:rPr>
-            <w:noProof/>
-          </w:rPr>
-          <w:delText>October 27, 2014</w:delText>
-        </w:r>
-      </w:del>
+      <w:r>
+        <w:rPr>
+          <w:noProof/>
+        </w:rPr>
+        <w:t>January 20, 2015</w:t>
+      </w:r>
       <w:r>
         <w:fldChar w:fldCharType="end"/>
       </w:r>
@@ -105,22 +98,22 @@
       <w:pPr>
         <w:pStyle w:val="Heading1"/>
       </w:pPr>
-      <w:bookmarkStart w:id="2" w:name="_Toc371584889"/>
-      <w:bookmarkStart w:id="3" w:name="_Toc385513950"/>
-      <w:bookmarkStart w:id="4" w:name="_Toc385514357"/>
-      <w:bookmarkStart w:id="5" w:name="_Toc385514576"/>
-      <w:bookmarkStart w:id="6" w:name="_Toc385514900"/>
-      <w:bookmarkStart w:id="7" w:name="_Toc402192409"/>
+      <w:bookmarkStart w:id="0" w:name="_Toc371584889"/>
+      <w:bookmarkStart w:id="1" w:name="_Toc385513950"/>
+      <w:bookmarkStart w:id="2" w:name="_Toc385514357"/>
+      <w:bookmarkStart w:id="3" w:name="_Toc385514576"/>
+      <w:bookmarkStart w:id="4" w:name="_Toc385514900"/>
+      <w:bookmarkStart w:id="5" w:name="_Toc402192409"/>
       <w:r>
         <w:lastRenderedPageBreak/>
         <w:t>Revisions</w:t>
       </w:r>
+      <w:bookmarkEnd w:id="0"/>
+      <w:bookmarkEnd w:id="1"/>
       <w:bookmarkEnd w:id="2"/>
       <w:bookmarkEnd w:id="3"/>
       <w:bookmarkEnd w:id="4"/>
       <w:bookmarkEnd w:id="5"/>
-      <w:bookmarkEnd w:id="6"/>
-      <w:bookmarkEnd w:id="7"/>
     </w:p>
     <w:tbl>
       <w:tblPr>
@@ -315,8 +308,47 @@
             <w:r>
               <w:t>Updated with Pilot documentation references.</w:t>
             </w:r>
-            <w:bookmarkStart w:id="8" w:name="_GoBack"/>
-            <w:bookmarkEnd w:id="8"/>
+          </w:p>
+        </w:tc>
+      </w:tr>
+      <w:tr>
+        <w:tc>
+          <w:tcPr>
+            <w:tcW w:w="1358" w:type="dxa"/>
+          </w:tcPr>
+          <w:p>
+            <w:pPr>
+              <w:pStyle w:val="TableCell"/>
+            </w:pPr>
+            <w:r>
+              <w:t>1/20/2015</w:t>
+            </w:r>
+          </w:p>
+        </w:tc>
+        <w:tc>
+          <w:tcPr>
+            <w:tcW w:w="806" w:type="dxa"/>
+          </w:tcPr>
+          <w:p>
+            <w:pPr>
+              <w:pStyle w:val="TableCell"/>
+            </w:pPr>
+            <w:r>
+              <w:t>RP</w:t>
+            </w:r>
+          </w:p>
+        </w:tc>
+        <w:tc>
+          <w:tcPr>
+            <w:tcW w:w="7642" w:type="dxa"/>
+          </w:tcPr>
+          <w:p>
+            <w:pPr>
+              <w:pStyle w:val="TableCell"/>
+            </w:pPr>
+            <w:r>
+              <w:t>Updated to Release 2.0.1</w:t>
+            </w:r>
           </w:p>
         </w:tc>
       </w:tr>
@@ -342,8 +374,8 @@
         <w:t>This document is for informational purposes only and may contain typographical errors and technical inaccuracies. The content is provided as is, without express or implied warranties of any kind.</w:t>
       </w:r>
     </w:p>
-    <w:bookmarkStart w:id="9" w:name="_Toc385514901" w:displacedByCustomXml="next"/>
-    <w:bookmarkStart w:id="10" w:name="_Toc402192410" w:displacedByCustomXml="next"/>
+    <w:bookmarkStart w:id="6" w:name="_Toc385514901" w:displacedByCustomXml="next"/>
+    <w:bookmarkStart w:id="7" w:name="_Toc402192410" w:displacedByCustomXml="next"/>
     <w:sdt>
       <w:sdtPr>
         <w:rPr>
@@ -376,8 +408,8 @@
           <w:r>
             <w:t>Contents</w:t>
           </w:r>
-          <w:bookmarkEnd w:id="10"/>
-          <w:bookmarkEnd w:id="9"/>
+          <w:bookmarkEnd w:id="7"/>
+          <w:bookmarkEnd w:id="6"/>
         </w:p>
         <w:p>
           <w:pPr>
@@ -1032,20 +1064,22 @@
       <w:pPr>
         <w:pStyle w:val="Heading1"/>
       </w:pPr>
-      <w:bookmarkStart w:id="11" w:name="_Toc385513955"/>
-      <w:bookmarkStart w:id="12" w:name="_Toc385514362"/>
-      <w:bookmarkStart w:id="13" w:name="_Toc385514581"/>
-      <w:bookmarkStart w:id="14" w:name="_Toc385514905"/>
-      <w:bookmarkStart w:id="15" w:name="_Toc402192411"/>
+      <w:bookmarkStart w:id="8" w:name="_Toc385513955"/>
+      <w:bookmarkStart w:id="9" w:name="_Toc385514362"/>
+      <w:bookmarkStart w:id="10" w:name="_Toc385514581"/>
+      <w:bookmarkStart w:id="11" w:name="_Toc385514905"/>
+      <w:bookmarkStart w:id="12" w:name="_Toc402192411"/>
       <w:r>
         <w:lastRenderedPageBreak/>
         <w:t>Trademarks</w:t>
       </w:r>
+      <w:bookmarkStart w:id="13" w:name="_GoBack"/>
+      <w:bookmarkEnd w:id="8"/>
+      <w:bookmarkEnd w:id="9"/>
+      <w:bookmarkEnd w:id="10"/>
       <w:bookmarkEnd w:id="11"/>
       <w:bookmarkEnd w:id="12"/>
       <w:bookmarkEnd w:id="13"/>
-      <w:bookmarkEnd w:id="14"/>
-      <w:bookmarkEnd w:id="15"/>
     </w:p>
     <w:p>
       <w:pPr>
@@ -1062,7 +1096,19 @@
         <w:rPr>
           <w:bCs/>
         </w:rPr>
-        <w:t>2011 -</w:t>
+        <w:t>201</w:t>
+      </w:r>
+      <w:r>
+        <w:rPr>
+          <w:bCs/>
+        </w:rPr>
+        <w:t>4</w:t>
+      </w:r>
+      <w:r>
+        <w:rPr>
+          <w:bCs/>
+        </w:rPr>
+        <w:t xml:space="preserve"> -</w:t>
       </w:r>
       <w:r>
         <w:rPr>
@@ -1072,7 +1118,10 @@
         <w:t xml:space="preserve"> </w:t>
       </w:r>
       <w:r>
-        <w:t>2014</w:t>
+        <w:t>201</w:t>
+      </w:r>
+      <w:r>
+        <w:t>5</w:t>
       </w:r>
       <w:r>
         <w:t xml:space="preserve"> Dell Inc.</w:t>
@@ -1099,7 +1148,87 @@
           <w:rFonts w:eastAsia="Calibri"/>
           <w:color w:val="000000"/>
         </w:rPr>
-        <w:t>Dell Precision™, OptiPlex™, Latitude™, PowerEdge™, PowerVault™, PowerConnect™, OpenManage™, EqualLogic™, KACE™, FlexAddress™ and Vostro™ are trademarks of Dell Inc.</w:t>
+        <w:t xml:space="preserve">Dell Precision™, OptiPlex™, Latitude™, PowerEdge™, </w:t>
+      </w:r>
+      <w:proofErr w:type="spellStart"/>
+      <w:r>
+        <w:rPr>
+          <w:rFonts w:eastAsia="Calibri"/>
+          <w:color w:val="000000"/>
+        </w:rPr>
+        <w:t>PowerVault</w:t>
+      </w:r>
+      <w:proofErr w:type="spellEnd"/>
+      <w:r>
+        <w:rPr>
+          <w:rFonts w:eastAsia="Calibri"/>
+          <w:color w:val="000000"/>
+        </w:rPr>
+        <w:t xml:space="preserve">™, </w:t>
+      </w:r>
+      <w:proofErr w:type="spellStart"/>
+      <w:r>
+        <w:rPr>
+          <w:rFonts w:eastAsia="Calibri"/>
+          <w:color w:val="000000"/>
+        </w:rPr>
+        <w:t>PowerConnect</w:t>
+      </w:r>
+      <w:proofErr w:type="spellEnd"/>
+      <w:r>
+        <w:rPr>
+          <w:rFonts w:eastAsia="Calibri"/>
+          <w:color w:val="000000"/>
+        </w:rPr>
+        <w:t xml:space="preserve">™, </w:t>
+      </w:r>
+      <w:proofErr w:type="spellStart"/>
+      <w:r>
+        <w:rPr>
+          <w:rFonts w:eastAsia="Calibri"/>
+          <w:color w:val="000000"/>
+        </w:rPr>
+        <w:t>OpenManage</w:t>
+      </w:r>
+      <w:proofErr w:type="spellEnd"/>
+      <w:r>
+        <w:rPr>
+          <w:rFonts w:eastAsia="Calibri"/>
+          <w:color w:val="000000"/>
+        </w:rPr>
+        <w:t xml:space="preserve">™, </w:t>
+      </w:r>
+      <w:proofErr w:type="spellStart"/>
+      <w:r>
+        <w:rPr>
+          <w:rFonts w:eastAsia="Calibri"/>
+          <w:color w:val="000000"/>
+        </w:rPr>
+        <w:t>EqualLogic</w:t>
+      </w:r>
+      <w:proofErr w:type="spellEnd"/>
+      <w:r>
+        <w:rPr>
+          <w:rFonts w:eastAsia="Calibri"/>
+          <w:color w:val="000000"/>
+        </w:rPr>
+        <w:t xml:space="preserve">™, KACE™, </w:t>
+      </w:r>
+      <w:proofErr w:type="spellStart"/>
+      <w:r>
+        <w:rPr>
+          <w:rFonts w:eastAsia="Calibri"/>
+          <w:color w:val="000000"/>
+        </w:rPr>
+        <w:t>FlexAddress</w:t>
+      </w:r>
+      <w:proofErr w:type="spellEnd"/>
+      <w:r>
+        <w:rPr>
+          <w:rFonts w:eastAsia="Calibri"/>
+          <w:color w:val="000000"/>
+        </w:rPr>
+        <w:t>™ and Vostro™ are trademarks of Dell Inc.</w:t>
       </w:r>
     </w:p>
     <w:p>
@@ -1115,7 +1244,55 @@
           <w:rFonts w:eastAsia="Calibri"/>
           <w:color w:val="000000"/>
         </w:rPr>
-        <w:t>Other trademarks used in this text: Nagios®, Opscode Chef™, OpenStack™, Canonical Ubuntu™, and VMware™.</w:t>
+        <w:t xml:space="preserve">Other trademarks used in this text: </w:t>
+      </w:r>
+      <w:proofErr w:type="spellStart"/>
+      <w:r>
+        <w:rPr>
+          <w:rFonts w:eastAsia="Calibri"/>
+          <w:color w:val="000000"/>
+        </w:rPr>
+        <w:t>Nagios</w:t>
+      </w:r>
+      <w:proofErr w:type="spellEnd"/>
+      <w:r>
+        <w:rPr>
+          <w:rFonts w:eastAsia="Calibri"/>
+          <w:color w:val="000000"/>
+        </w:rPr>
+        <w:t xml:space="preserve">®, </w:t>
+      </w:r>
+      <w:proofErr w:type="spellStart"/>
+      <w:r>
+        <w:rPr>
+          <w:rFonts w:eastAsia="Calibri"/>
+          <w:color w:val="000000"/>
+        </w:rPr>
+        <w:t>Opscode</w:t>
+      </w:r>
+      <w:proofErr w:type="spellEnd"/>
+      <w:r>
+        <w:rPr>
+          <w:rFonts w:eastAsia="Calibri"/>
+          <w:color w:val="000000"/>
+        </w:rPr>
+        <w:t xml:space="preserve"> Chef™, </w:t>
+      </w:r>
+      <w:proofErr w:type="spellStart"/>
+      <w:r>
+        <w:rPr>
+          <w:rFonts w:eastAsia="Calibri"/>
+          <w:color w:val="000000"/>
+        </w:rPr>
+        <w:t>OpenStack</w:t>
+      </w:r>
+      <w:proofErr w:type="spellEnd"/>
+      <w:r>
+        <w:rPr>
+          <w:rFonts w:eastAsia="Calibri"/>
+          <w:color w:val="000000"/>
+        </w:rPr>
+        <w:t>™, Canonical Ubuntu™, and VMware™.</w:t>
       </w:r>
       <w:r>
         <w:rPr>
@@ -1124,12 +1301,69 @@
         </w:rPr>
         <w:t xml:space="preserve"> </w:t>
       </w:r>
+      <w:proofErr w:type="spellStart"/>
       <w:r>
         <w:rPr>
           <w:rFonts w:eastAsia="Calibri"/>
           <w:color w:val="000000"/>
         </w:rPr>
-        <w:t>Cloudera, CDH, Cloudera Impala, and Cloudera Enterprise are trademarks of Cloudera and its affiliates in the US and other countries. Other trademarks and trade names may be used in this document to refer to either the entities claiming the marks and names or their products. Dell Inc. disclaims any proprietary interest in trademarks and trade names other than its own.</w:t>
+        <w:t>Cloudera</w:t>
+      </w:r>
+      <w:proofErr w:type="spellEnd"/>
+      <w:r>
+        <w:rPr>
+          <w:rFonts w:eastAsia="Calibri"/>
+          <w:color w:val="000000"/>
+        </w:rPr>
+        <w:t xml:space="preserve">, CDH, </w:t>
+      </w:r>
+      <w:proofErr w:type="spellStart"/>
+      <w:r>
+        <w:rPr>
+          <w:rFonts w:eastAsia="Calibri"/>
+          <w:color w:val="000000"/>
+        </w:rPr>
+        <w:t>Cloudera</w:t>
+      </w:r>
+      <w:proofErr w:type="spellEnd"/>
+      <w:r>
+        <w:rPr>
+          <w:rFonts w:eastAsia="Calibri"/>
+          <w:color w:val="000000"/>
+        </w:rPr>
+        <w:t xml:space="preserve"> Impala, and </w:t>
+      </w:r>
+      <w:proofErr w:type="spellStart"/>
+      <w:r>
+        <w:rPr>
+          <w:rFonts w:eastAsia="Calibri"/>
+          <w:color w:val="000000"/>
+        </w:rPr>
+        <w:t>Cloudera</w:t>
+      </w:r>
+      <w:proofErr w:type="spellEnd"/>
+      <w:r>
+        <w:rPr>
+          <w:rFonts w:eastAsia="Calibri"/>
+          <w:color w:val="000000"/>
+        </w:rPr>
+        <w:t xml:space="preserve"> Enterprise are trademarks of </w:t>
+      </w:r>
+      <w:proofErr w:type="spellStart"/>
+      <w:r>
+        <w:rPr>
+          <w:rFonts w:eastAsia="Calibri"/>
+          <w:color w:val="000000"/>
+        </w:rPr>
+        <w:t>Cloudera</w:t>
+      </w:r>
+      <w:proofErr w:type="spellEnd"/>
+      <w:r>
+        <w:rPr>
+          <w:rFonts w:eastAsia="Calibri"/>
+          <w:color w:val="000000"/>
+        </w:rPr>
+        <w:t xml:space="preserve"> and its affiliates in the US and other countries. Other trademarks and trade names may be used in this document to refer to either the entities claiming the marks and names or their products. Dell Inc. disclaims any proprietary interest in trademarks and trade names other than its own.</w:t>
       </w:r>
     </w:p>
     <w:p>
@@ -1145,7 +1379,119 @@
           <w:rFonts w:eastAsia="Calibri"/>
           <w:color w:val="000000"/>
         </w:rPr>
-        <w:t>Intel®, Pentium®, Xeon®, Core™ and Celeron® are registered trademarks of Intel Corporation in the U.S. and other countries. AMD® is a registered trademark and AMD Opteron™, AMD Phenom™, and AMD Sempron™ are trademarks of Advanced Micro Devices, Inc. Microsoft®, Windows®, Windows Server®, MS-DOS® and Windows Vista® are either trademarks or registered trademarks of Microsoft Corporation in the United States and/or other countries. Red Hat Enterprise Linux® and Enterprise Linux® are registered trademarks of Red Hat, Inc. in the United States and/or other countries. Novell® is a registered trademark and SUSE ™ is a trademark of Novell Inc. in the United States and other countries. Oracle® is a registered trademark of Oracle Corporation and/or its affiliates. Citrix®, Xen®, XenServer® and XenMotion® are either registered trademarks or trademarks of Citrix Systems, Inc. in the United States and/or other countries. VMware®, Virtual SMP®, vMotion®, vCenter®, and vSphere® are registered trademarks or trademarks of VMware, Inc. in the United States or other countries</w:t>
+        <w:t xml:space="preserve">Intel®, Pentium®, Xeon®, Core™ and Celeron® are registered trademarks of Intel Corporation in the U.S. and other countries. AMD® is a registered trademark and AMD Opteron™, AMD </w:t>
+      </w:r>
+      <w:proofErr w:type="spellStart"/>
+      <w:r>
+        <w:rPr>
+          <w:rFonts w:eastAsia="Calibri"/>
+          <w:color w:val="000000"/>
+        </w:rPr>
+        <w:t>Phenom</w:t>
+      </w:r>
+      <w:proofErr w:type="spellEnd"/>
+      <w:r>
+        <w:rPr>
+          <w:rFonts w:eastAsia="Calibri"/>
+          <w:color w:val="000000"/>
+        </w:rPr>
+        <w:t xml:space="preserve">™, and AMD Sempron™ are trademarks of Advanced Micro Devices, Inc. Microsoft®, Windows®, Windows Server®, MS-DOS® and Windows Vista® are either trademarks or registered trademarks of Microsoft Corporation in the United States and/or other countries. Red Hat Enterprise Linux® and Enterprise Linux® are registered trademarks of Red Hat, Inc. in the United States and/or other countries. Novell® is a registered trademark and SUSE ™ is a trademark of Novell Inc. in the United States and other countries. Oracle® is a registered trademark of Oracle Corporation and/or its affiliates. Citrix®, </w:t>
+      </w:r>
+      <w:proofErr w:type="spellStart"/>
+      <w:r>
+        <w:rPr>
+          <w:rFonts w:eastAsia="Calibri"/>
+          <w:color w:val="000000"/>
+        </w:rPr>
+        <w:t>Xen</w:t>
+      </w:r>
+      <w:proofErr w:type="spellEnd"/>
+      <w:r>
+        <w:rPr>
+          <w:rFonts w:eastAsia="Calibri"/>
+          <w:color w:val="000000"/>
+        </w:rPr>
+        <w:t xml:space="preserve">®, </w:t>
+      </w:r>
+      <w:proofErr w:type="spellStart"/>
+      <w:r>
+        <w:rPr>
+          <w:rFonts w:eastAsia="Calibri"/>
+          <w:color w:val="000000"/>
+        </w:rPr>
+        <w:t>XenServer</w:t>
+      </w:r>
+      <w:proofErr w:type="spellEnd"/>
+      <w:r>
+        <w:rPr>
+          <w:rFonts w:eastAsia="Calibri"/>
+          <w:color w:val="000000"/>
+        </w:rPr>
+        <w:t xml:space="preserve">® and </w:t>
+      </w:r>
+      <w:proofErr w:type="spellStart"/>
+      <w:r>
+        <w:rPr>
+          <w:rFonts w:eastAsia="Calibri"/>
+          <w:color w:val="000000"/>
+        </w:rPr>
+        <w:t>XenMotion</w:t>
+      </w:r>
+      <w:proofErr w:type="spellEnd"/>
+      <w:r>
+        <w:rPr>
+          <w:rFonts w:eastAsia="Calibri"/>
+          <w:color w:val="000000"/>
+        </w:rPr>
+        <w:t xml:space="preserve">® are either registered trademarks or trademarks of Citrix Systems, Inc. in the United States and/or other countries. VMware®, Virtual SMP®, </w:t>
+      </w:r>
+      <w:proofErr w:type="spellStart"/>
+      <w:r>
+        <w:rPr>
+          <w:rFonts w:eastAsia="Calibri"/>
+          <w:color w:val="000000"/>
+        </w:rPr>
+        <w:t>vMotion</w:t>
+      </w:r>
+      <w:proofErr w:type="spellEnd"/>
+      <w:r>
+        <w:rPr>
+          <w:rFonts w:eastAsia="Calibri"/>
+          <w:color w:val="000000"/>
+        </w:rPr>
+        <w:t xml:space="preserve">®, </w:t>
+      </w:r>
+      <w:proofErr w:type="spellStart"/>
+      <w:r>
+        <w:rPr>
+          <w:rFonts w:eastAsia="Calibri"/>
+          <w:color w:val="000000"/>
+        </w:rPr>
+        <w:t>vCenter</w:t>
+      </w:r>
+      <w:proofErr w:type="spellEnd"/>
+      <w:r>
+        <w:rPr>
+          <w:rFonts w:eastAsia="Calibri"/>
+          <w:color w:val="000000"/>
+        </w:rPr>
+        <w:t xml:space="preserve">®, and </w:t>
+      </w:r>
+      <w:proofErr w:type="spellStart"/>
+      <w:r>
+        <w:rPr>
+          <w:rFonts w:eastAsia="Calibri"/>
+          <w:color w:val="000000"/>
+        </w:rPr>
+        <w:t>vSphere</w:t>
+      </w:r>
+      <w:proofErr w:type="spellEnd"/>
+      <w:r>
+        <w:rPr>
+          <w:rFonts w:eastAsia="Calibri"/>
+          <w:color w:val="000000"/>
+        </w:rPr>
+        <w:t>® are registered trademarks or trademarks of VMware, Inc. in the United States or other countries</w:t>
       </w:r>
       <w:r>
         <w:rPr>
@@ -1160,7 +1506,71 @@
         <w:pStyle w:val="copyrightbold"/>
       </w:pPr>
       <w:r>
-        <w:t>Red Hat®, Red Hat® Enterprise Linux®, the Shadowman logo, and JBoss are trademarks of Red Hat, Inc., registered in the U.S. and other countries. Linux® is the registered trademark of Linus Torvalds in the U.S. and other countries. Novell® is a registered trademark and SUSE ™ is a trademark of Novell Inc. in the United States and other countries. Oracle® is a registered trademark of Oracle Corporation and/or its affiliates. Citrix®, Xen®, XenServer® and XenMotion® are either registered trademarks or trademarks of Citrix Systems, Inc. in the United States and/or other countries. VMware®, Virtual SMP®, vMotion®, vCenter®, and vSphere® are registered trademarks or trademarks of VMware, Inc. in the United States or other countries.</w:t>
+        <w:t xml:space="preserve">Red Hat®, Red Hat® Enterprise Linux®, the </w:t>
+      </w:r>
+      <w:proofErr w:type="spellStart"/>
+      <w:r>
+        <w:t>Shadowman</w:t>
+      </w:r>
+      <w:proofErr w:type="spellEnd"/>
+      <w:r>
+        <w:t xml:space="preserve"> logo, and </w:t>
+      </w:r>
+      <w:proofErr w:type="spellStart"/>
+      <w:r>
+        <w:t>JBoss</w:t>
+      </w:r>
+      <w:proofErr w:type="spellEnd"/>
+      <w:r>
+        <w:t xml:space="preserve"> are trademarks of Red Hat, Inc., registered in the U.S. and other countries. Linux® is the registered trademark of Linus Torvalds in the U.S. and other countries. Novell® is a registered trademark and SUSE ™ is a trademark of Novell Inc. in the United States and other countries. Oracle® is a registered trademark of Oracle Corporation and/or its affiliates. Citrix®, </w:t>
+      </w:r>
+      <w:proofErr w:type="spellStart"/>
+      <w:r>
+        <w:t>Xen</w:t>
+      </w:r>
+      <w:proofErr w:type="spellEnd"/>
+      <w:r>
+        <w:t xml:space="preserve">®, </w:t>
+      </w:r>
+      <w:proofErr w:type="spellStart"/>
+      <w:r>
+        <w:t>XenServer</w:t>
+      </w:r>
+      <w:proofErr w:type="spellEnd"/>
+      <w:r>
+        <w:t xml:space="preserve">® and </w:t>
+      </w:r>
+      <w:proofErr w:type="spellStart"/>
+      <w:r>
+        <w:t>XenMotion</w:t>
+      </w:r>
+      <w:proofErr w:type="spellEnd"/>
+      <w:r>
+        <w:t xml:space="preserve">® are either registered trademarks or trademarks of Citrix Systems, Inc. in the United States and/or other countries. VMware®, Virtual SMP®, </w:t>
+      </w:r>
+      <w:proofErr w:type="spellStart"/>
+      <w:r>
+        <w:t>vMotion</w:t>
+      </w:r>
+      <w:proofErr w:type="spellEnd"/>
+      <w:r>
+        <w:t xml:space="preserve">®, </w:t>
+      </w:r>
+      <w:proofErr w:type="spellStart"/>
+      <w:r>
+        <w:t>vCenter</w:t>
+      </w:r>
+      <w:proofErr w:type="spellEnd"/>
+      <w:r>
+        <w:t xml:space="preserve">®, and </w:t>
+      </w:r>
+      <w:proofErr w:type="spellStart"/>
+      <w:r>
+        <w:t>vSphere</w:t>
+      </w:r>
+      <w:proofErr w:type="spellEnd"/>
+      <w:r>
+        <w:t>® are registered trademarks or trademarks of VMware, Inc. in the United States or other countries.</w:t>
       </w:r>
     </w:p>
     <w:p>
@@ -1175,20 +1585,20 @@
       <w:pPr>
         <w:pStyle w:val="Heading1"/>
       </w:pPr>
-      <w:bookmarkStart w:id="16" w:name="_Toc385513957"/>
-      <w:bookmarkStart w:id="17" w:name="_Toc385514364"/>
-      <w:bookmarkStart w:id="18" w:name="_Toc385514583"/>
-      <w:bookmarkStart w:id="19" w:name="_Toc385514907"/>
-      <w:bookmarkStart w:id="20" w:name="_Toc402192412"/>
+      <w:bookmarkStart w:id="14" w:name="_Toc385513957"/>
+      <w:bookmarkStart w:id="15" w:name="_Toc385514364"/>
+      <w:bookmarkStart w:id="16" w:name="_Toc385514583"/>
+      <w:bookmarkStart w:id="17" w:name="_Toc385514907"/>
+      <w:bookmarkStart w:id="18" w:name="_Toc402192412"/>
       <w:r>
         <w:lastRenderedPageBreak/>
         <w:t>Overview</w:t>
       </w:r>
+      <w:bookmarkEnd w:id="14"/>
+      <w:bookmarkEnd w:id="15"/>
       <w:bookmarkEnd w:id="16"/>
       <w:bookmarkEnd w:id="17"/>
       <w:bookmarkEnd w:id="18"/>
-      <w:bookmarkEnd w:id="19"/>
-      <w:bookmarkEnd w:id="20"/>
     </w:p>
     <w:p>
       <w:r>
@@ -1241,11 +1651,11 @@
       <w:pPr>
         <w:pStyle w:val="Heading2"/>
       </w:pPr>
-      <w:bookmarkStart w:id="21" w:name="_Toc402192413"/>
+      <w:bookmarkStart w:id="19" w:name="_Toc402192413"/>
       <w:r>
         <w:t>Prerequisites</w:t>
       </w:r>
-      <w:bookmarkEnd w:id="21"/>
+      <w:bookmarkEnd w:id="19"/>
     </w:p>
     <w:p>
       <w:r>
@@ -1301,26 +1711,25 @@
         <w:pStyle w:val="Bullets"/>
         <w:rPr>
           <w:lang w:val="en-US"/>
-          <w:rPrChange w:id="22" w:author="Perryman, Randy" w:date="2014-10-28T12:40:00Z">
-            <w:rPr/>
-          </w:rPrChange>
         </w:rPr>
       </w:pPr>
+      <w:proofErr w:type="gramStart"/>
       <w:r>
         <w:rPr>
           <w:lang w:val="en-US"/>
-          <w:rPrChange w:id="23" w:author="Perryman, Randy" w:date="2014-10-28T12:40:00Z">
-            <w:rPr/>
-          </w:rPrChange>
         </w:rPr>
-        <w:t>Proof of Concept (PoC) – some documents are not used</w:t>
-      </w:r>
+        <w:t>Proof of Concept (PoC) – some documents are</w:t>
+      </w:r>
+      <w:proofErr w:type="gramEnd"/>
       <w:r>
         <w:rPr>
           <w:lang w:val="en-US"/>
-          <w:rPrChange w:id="24" w:author="Perryman, Randy" w:date="2014-10-28T12:40:00Z">
-            <w:rPr/>
-          </w:rPrChange>
+        </w:rPr>
+        <w:t xml:space="preserve"> not used</w:t>
+      </w:r>
+      <w:r>
+        <w:rPr>
+          <w:lang w:val="en-US"/>
         </w:rPr>
         <w:t xml:space="preserve">. </w:t>
       </w:r>
@@ -1389,6 +1798,7 @@
         </w:rPr>
         <w:t xml:space="preserve">servers’ </w:t>
       </w:r>
+      <w:proofErr w:type="spellStart"/>
       <w:r>
         <w:rPr>
           <w:lang w:val="en-US"/>
@@ -1399,7 +1809,14 @@
         <w:rPr>
           <w:lang w:val="en-US"/>
         </w:rPr>
-        <w:t>s,</w:t>
+        <w:t>s</w:t>
+      </w:r>
+      <w:proofErr w:type="spellEnd"/>
+      <w:r>
+        <w:rPr>
+          <w:lang w:val="en-US"/>
+        </w:rPr>
+        <w:t>,</w:t>
       </w:r>
       <w:r>
         <w:rPr>
@@ -1621,139 +2038,149 @@
       <w:pPr>
         <w:pStyle w:val="Heading1"/>
       </w:pPr>
-      <w:bookmarkStart w:id="25" w:name="_Ref400707341"/>
-      <w:bookmarkStart w:id="26" w:name="_Ref400707342"/>
-      <w:bookmarkStart w:id="27" w:name="_Toc402192414"/>
+      <w:bookmarkStart w:id="20" w:name="_Ref400707341"/>
+      <w:bookmarkStart w:id="21" w:name="_Ref400707342"/>
+      <w:bookmarkStart w:id="22" w:name="_Toc402192414"/>
       <w:r>
         <w:lastRenderedPageBreak/>
         <w:t>Guides</w:t>
       </w:r>
-      <w:bookmarkEnd w:id="25"/>
+      <w:bookmarkEnd w:id="20"/>
+      <w:bookmarkEnd w:id="21"/>
+      <w:bookmarkEnd w:id="22"/>
+    </w:p>
+    <w:p>
+      <w:r>
+        <w:t>Here you will find the requisite guides for the following Dell Red Hat Cloud Solutions:</w:t>
+      </w:r>
+    </w:p>
+    <w:p>
+      <w:pPr>
+        <w:pStyle w:val="Bullets"/>
+        <w:rPr>
+          <w:lang w:val="en-US"/>
+        </w:rPr>
+      </w:pPr>
+      <w:r>
+        <w:fldChar w:fldCharType="begin"/>
+      </w:r>
+      <w:r>
+        <w:rPr>
+          <w:lang w:val="en-US"/>
+        </w:rPr>
+        <w:instrText xml:space="preserve"> REF _Ref401219824 \h </w:instrText>
+      </w:r>
+      <w:r>
+        <w:fldChar w:fldCharType="separate"/>
+      </w:r>
+      <w:ins w:id="23" w:author="Dearborn, Chris" w:date="2015-01-20T12:54:00Z">
+        <w:r>
+          <w:rPr>
+            <w:lang w:val="en-US"/>
+            <w:rPrChange w:id="24" w:author="Dearborn, Chris" w:date="2015-01-20T12:54:00Z">
+              <w:rPr/>
+            </w:rPrChange>
+          </w:rPr>
+          <w:t>Proof of Concept Solution</w:t>
+        </w:r>
+      </w:ins>
+      <w:del w:id="25" w:author="Dearborn, Chris" w:date="2015-01-20T12:54:00Z">
+        <w:r>
+          <w:rPr>
+            <w:lang w:val="en-US"/>
+          </w:rPr>
+          <w:delText>Proof of Concept Solution</w:delText>
+        </w:r>
+      </w:del>
+      <w:r>
+        <w:fldChar w:fldCharType="end"/>
+      </w:r>
+      <w:r>
+        <w:rPr>
+          <w:lang w:val="en-US"/>
+        </w:rPr>
+        <w:t xml:space="preserve"> (see below)</w:t>
+      </w:r>
+    </w:p>
+    <w:p>
+      <w:pPr>
+        <w:pStyle w:val="Bullets"/>
+      </w:pPr>
+      <w:r>
+        <w:fldChar w:fldCharType="begin"/>
+      </w:r>
+      <w:r>
+        <w:instrText xml:space="preserve"> REF _Ref401219846 \h </w:instrText>
+      </w:r>
+      <w:r>
+        <w:fldChar w:fldCharType="separate"/>
+      </w:r>
+      <w:r>
+        <w:t>Pilot Solution</w:t>
+      </w:r>
+      <w:r>
+        <w:fldChar w:fldCharType="end"/>
+      </w:r>
+      <w:r>
+        <w:t xml:space="preserve"> (see page </w:t>
+      </w:r>
+      <w:r>
+        <w:fldChar w:fldCharType="begin"/>
+      </w:r>
+      <w:r>
+        <w:instrText xml:space="preserve"> PAGEREF _Ref401219863 \h </w:instrText>
+      </w:r>
+      <w:r>
+        <w:fldChar w:fldCharType="separate"/>
+      </w:r>
+      <w:r>
+        <w:rPr>
+          <w:noProof/>
+        </w:rPr>
+        <w:t>7</w:t>
+      </w:r>
+      <w:r>
+        <w:fldChar w:fldCharType="end"/>
+      </w:r>
+      <w:r>
+        <w:t>)</w:t>
+      </w:r>
+    </w:p>
+    <w:p>
+      <w:pPr>
+        <w:pStyle w:val="Heading2"/>
+      </w:pPr>
+      <w:bookmarkStart w:id="26" w:name="_Ref401219824"/>
+      <w:bookmarkStart w:id="27" w:name="_Toc402192415"/>
+      <w:r>
+        <w:t>Proof of Concept Solution</w:t>
+      </w:r>
       <w:bookmarkEnd w:id="26"/>
       <w:bookmarkEnd w:id="27"/>
     </w:p>
     <w:p>
-      <w:r>
-        <w:t>Here you will find the requisite guides for the following Dell Red Hat Cloud Solutions:</w:t>
+      <w:pPr>
+        <w:rPr>
+          <w:ins w:id="28" w:author="Dearborn, Chris" w:date="2015-01-20T12:54:00Z"/>
+        </w:rPr>
+      </w:pPr>
+      <w:r>
+        <w:fldChar w:fldCharType="begin"/>
+      </w:r>
+      <w:r>
+        <w:instrText xml:space="preserve"> REF _Ref399249457 \h </w:instrText>
+      </w:r>
+      <w:r>
+        <w:fldChar w:fldCharType="separate"/>
       </w:r>
     </w:p>
     <w:p>
       <w:pPr>
-        <w:pStyle w:val="Bullets"/>
         <w:rPr>
-          <w:lang w:val="en-US"/>
+          <w:del w:id="29" w:author="Dearborn, Chris" w:date="2015-01-20T12:54:00Z"/>
         </w:rPr>
       </w:pPr>
-      <w:r>
-        <w:fldChar w:fldCharType="begin"/>
-      </w:r>
-      <w:r>
-        <w:rPr>
-          <w:lang w:val="en-US"/>
-        </w:rPr>
-        <w:instrText xml:space="preserve"> REF _Ref401219824 \h </w:instrText>
-      </w:r>
-      <w:r>
-        <w:fldChar w:fldCharType="separate"/>
-      </w:r>
-      <w:r>
-        <w:rPr>
-          <w:lang w:val="en-US"/>
-          <w:rPrChange w:id="28" w:author="Perryman, Randy" w:date="2014-10-28T12:40:00Z">
-            <w:rPr/>
-          </w:rPrChange>
-        </w:rPr>
-        <w:t>Proof of Concept Solution</w:t>
-      </w:r>
-      <w:r>
-        <w:fldChar w:fldCharType="end"/>
-      </w:r>
-      <w:r>
-        <w:rPr>
-          <w:lang w:val="en-US"/>
-        </w:rPr>
-        <w:t xml:space="preserve"> (see below)</w:t>
-      </w:r>
-    </w:p>
-    <w:p>
-      <w:pPr>
-        <w:pStyle w:val="Bullets"/>
-      </w:pPr>
-      <w:r>
-        <w:fldChar w:fldCharType="begin"/>
-      </w:r>
-      <w:r>
-        <w:instrText xml:space="preserve"> REF _Ref401219846 \h </w:instrText>
-      </w:r>
-      <w:r>
-        <w:fldChar w:fldCharType="separate"/>
-      </w:r>
-      <w:r>
-        <w:t>Pilot Solution</w:t>
-      </w:r>
-      <w:r>
-        <w:fldChar w:fldCharType="end"/>
-      </w:r>
-      <w:r>
-        <w:t xml:space="preserve"> (see page </w:t>
-      </w:r>
-      <w:r>
-        <w:fldChar w:fldCharType="begin"/>
-      </w:r>
-      <w:r>
-        <w:instrText xml:space="preserve"> PAGEREF _Ref401219863 \h </w:instrText>
-      </w:r>
-      <w:r>
-        <w:fldChar w:fldCharType="separate"/>
-      </w:r>
-      <w:r>
-        <w:rPr>
-          <w:noProof/>
-        </w:rPr>
-        <w:t>7</w:t>
-      </w:r>
-      <w:r>
-        <w:fldChar w:fldCharType="end"/>
-      </w:r>
-      <w:r>
-        <w:t>)</w:t>
-      </w:r>
-    </w:p>
-    <w:p>
-      <w:pPr>
-        <w:pStyle w:val="Heading2"/>
-      </w:pPr>
-      <w:bookmarkStart w:id="29" w:name="_Ref401219824"/>
-      <w:bookmarkStart w:id="30" w:name="_Toc402192415"/>
-      <w:r>
-        <w:t>Proof of Concept Solution</w:t>
-      </w:r>
-      <w:bookmarkEnd w:id="29"/>
-      <w:bookmarkEnd w:id="30"/>
-    </w:p>
-    <w:p>
-      <w:pPr>
-        <w:rPr>
-          <w:ins w:id="31" w:author="McDonald, Dale" w:date="2014-10-27T16:58:00Z"/>
-        </w:rPr>
-      </w:pPr>
-      <w:r>
-        <w:fldChar w:fldCharType="begin"/>
-      </w:r>
-      <w:r>
-        <w:instrText xml:space="preserve"> REF _Ref399249457 \h </w:instrText>
-      </w:r>
-      <w:r>
-        <w:fldChar w:fldCharType="separate"/>
-      </w:r>
-    </w:p>
-    <w:p>
-      <w:pPr>
-        <w:rPr>
-          <w:del w:id="32" w:author="McDonald, Dale" w:date="2014-10-27T16:58:00Z"/>
-        </w:rPr>
-      </w:pPr>
-      <w:ins w:id="33" w:author="McDonald, Dale" w:date="2014-10-27T16:58:00Z">
+      <w:ins w:id="30" w:author="Dearborn, Chris" w:date="2015-01-20T12:54:00Z">
         <w:r>
           <w:t xml:space="preserve">Table </w:t>
         </w:r>
@@ -1766,7 +2193,7 @@
       </w:ins>
     </w:p>
     <w:p>
-      <w:del w:id="34" w:author="McDonald, Dale" w:date="2014-10-27T16:58:00Z">
+      <w:del w:id="31" w:author="Dearborn, Chris" w:date="2015-01-20T12:54:00Z">
         <w:r>
           <w:delText xml:space="preserve">Table </w:delText>
         </w:r>
@@ -1781,7 +2208,15 @@
         <w:fldChar w:fldCharType="end"/>
       </w:r>
       <w:r>
-        <w:t xml:space="preserve"> contains a list of </w:t>
+        <w:t xml:space="preserve"> </w:t>
+      </w:r>
+      <w:proofErr w:type="gramStart"/>
+      <w:r>
+        <w:t>contains</w:t>
+      </w:r>
+      <w:proofErr w:type="gramEnd"/>
+      <w:r>
+        <w:t xml:space="preserve"> a list of </w:t>
       </w:r>
       <w:r>
         <w:t xml:space="preserve">all </w:t>
@@ -1804,7 +2239,7 @@
       <w:r>
         <w:t>on your preference.</w:t>
       </w:r>
-      <w:bookmarkStart w:id="35" w:name="_Ref399249457"/>
+      <w:bookmarkStart w:id="32" w:name="_Ref399249457"/>
     </w:p>
     <w:p>
       <w:pPr>
@@ -1834,7 +2269,7 @@
         </w:rPr>
         <w:fldChar w:fldCharType="end"/>
       </w:r>
-      <w:bookmarkEnd w:id="35"/>
+      <w:bookmarkEnd w:id="32"/>
       <w:r>
         <w:t xml:space="preserve">: </w:t>
       </w:r>
@@ -1946,7 +2381,7 @@
                 <w:rPr>
                   <w:rStyle w:val="Hyperlink"/>
                 </w:rPr>
-                <w:t>https://wiki.opencrowbar.org/download/attachments/6326050/Dell%20Red%20Hat%20Cloud%20Solutions%20Reference%20Architecture%20Guide.pdf?api=v2</w:t>
+                <w:t>https://wiki.opencrowbar.org/download/attachments/7012613/Dell%20Red%20Hat%20Cloud%20Solutions%20Reference%20Architecture%20Guide.pdf?api=v2</w:t>
               </w:r>
             </w:hyperlink>
           </w:p>
@@ -1966,7 +2401,15 @@
               <w:pStyle w:val="TableCell"/>
             </w:pPr>
             <w:r>
-              <w:t>OSP Proof of Concept (PoC) templates and scripts used (tgz compressed)</w:t>
+              <w:t>OSP Proof of Concept (PoC) templates and scripts used (</w:t>
+            </w:r>
+            <w:proofErr w:type="spellStart"/>
+            <w:r>
+              <w:t>tgz</w:t>
+            </w:r>
+            <w:proofErr w:type="spellEnd"/>
+            <w:r>
+              <w:t xml:space="preserve"> compressed)</w:t>
             </w:r>
           </w:p>
         </w:tc>
@@ -1984,7 +2427,7 @@
                 <w:rPr>
                   <w:rStyle w:val="Hyperlink"/>
                 </w:rPr>
-                <w:t>https://wiki.opencrowbar.org/download/attachments/6326050/dell-poc-deploy.tgz?api=v2</w:t>
+                <w:t>https://wiki.opencrowbar.org/download/attachments/7012613/dell-poc-deploy.tgz?api=v2</w:t>
               </w:r>
             </w:hyperlink>
           </w:p>
@@ -2023,7 +2466,7 @@
                 <w:rPr>
                   <w:rStyle w:val="Hyperlink"/>
                 </w:rPr>
-                <w:t>https://wiki.opencrowbar.org/download/attachments/6326050/dell-osp-poc.zip?api=v2</w:t>
+                <w:t>https://wiki.opencrowbar.org/download/attachments/7012613/dell-poc-deploy.zip?api=v2</w:t>
               </w:r>
             </w:hyperlink>
           </w:p>
@@ -2075,7 +2518,7 @@
                 <w:rPr>
                   <w:rStyle w:val="Hyperlink"/>
                 </w:rPr>
-                <w:t>https://wiki.opencrowbar.org/download/attachments/6326050/dell-poc-checklist.pdf?api=v2</w:t>
+                <w:t>https://wiki.opencrowbar.org/download/attachments/7012613/dell-poc-checklist.pdf?api=v2</w:t>
               </w:r>
             </w:hyperlink>
           </w:p>
@@ -2128,7 +2571,7 @@
                 <w:rPr>
                   <w:rStyle w:val="Hyperlink"/>
                 </w:rPr>
-                <w:t>https://wiki.opencrowbar.org/download/attachments/6326050/Dell_RHOS_Powered_Cloud_Solution_Deployment_Guide.pdf?api=v2</w:t>
+                <w:t>https://wiki.opencrowbar.org/download/attachments/7012613/Dell_RHOS_Powered_Cloud_Solution_Deployment_Guide.pdf?api=v2</w:t>
               </w:r>
             </w:hyperlink>
           </w:p>
@@ -2190,7 +2633,7 @@
                 <w:rPr>
                   <w:rStyle w:val="Hyperlink"/>
                 </w:rPr>
-                <w:t>https://wiki.opencrowbar.org/download/attachments/6326050/Proof_of_Concept_Bundle.xlsx?api=v2</w:t>
+                <w:t>https://wiki.opencrowbar.org/download/attachments/7012613/Proof_of_Concept_Bundle.xlsx?api=v2</w:t>
               </w:r>
             </w:hyperlink>
           </w:p>
@@ -2238,12 +2681,14 @@
               <w:pStyle w:val="TableCell"/>
               <w:cnfStyle w:val="000000100000" w:firstRow="0" w:lastRow="0" w:firstColumn="0" w:lastColumn="0" w:oddVBand="0" w:evenVBand="0" w:oddHBand="1" w:evenHBand="0" w:firstRowFirstColumn="0" w:firstRowLastColumn="0" w:lastRowFirstColumn="0" w:lastRowLastColumn="0"/>
             </w:pPr>
-            <w:r>
-              <w:rPr>
-                <w:rStyle w:val="Hyperlink"/>
-              </w:rPr>
-              <w:t>https://wiki.opencrowbar.org/download/attachments/6326050/dell-sah-deploy.pdf?api=v2</w:t>
-            </w:r>
+            <w:hyperlink r:id="rId18" w:history="1">
+              <w:r>
+                <w:rPr>
+                  <w:rStyle w:val="Hyperlink"/>
+                </w:rPr>
+                <w:t>https://wiki.opencrowbar.org/download/attachments/7012613/dell-sah-deploy.pdf?api=v2</w:t>
+              </w:r>
+            </w:hyperlink>
           </w:p>
         </w:tc>
       </w:tr>
@@ -2288,12 +2733,12 @@
               <w:pStyle w:val="TableCell"/>
               <w:cnfStyle w:val="000000000000" w:firstRow="0" w:lastRow="0" w:firstColumn="0" w:lastColumn="0" w:oddVBand="0" w:evenVBand="0" w:oddHBand="0" w:evenHBand="0" w:firstRowFirstColumn="0" w:firstRowLastColumn="0" w:lastRowFirstColumn="0" w:lastRowLastColumn="0"/>
             </w:pPr>
-            <w:hyperlink r:id="rId18" w:history="1">
+            <w:hyperlink r:id="rId19" w:history="1">
               <w:r>
                 <w:rPr>
                   <w:rStyle w:val="Hyperlink"/>
                 </w:rPr>
-                <w:t>https://wiki.opencrowbar.org/download/attachments/6326050/dell-sah-foreman-deploy.pdf?api=v2</w:t>
+                <w:t>https://wiki.opencrowbar.org/download/attachments/7012613/dell-sah-foreman-deploy.pdf?api=v2</w:t>
               </w:r>
             </w:hyperlink>
           </w:p>
@@ -2330,7 +2775,7 @@
               </w:rPr>
               <w:t>OpenStack Foreman Installation Proof of Concept (POC) Deployment Guide</w:t>
             </w:r>
-            <w:bookmarkStart w:id="36" w:name="_Ref400702550"/>
+            <w:bookmarkStart w:id="33" w:name="_Ref400702550"/>
             <w:r>
               <w:rPr>
                 <w:rStyle w:val="BookTitle"/>
@@ -2341,7 +2786,7 @@
               </w:rPr>
               <w:t xml:space="preserve"> </w:t>
             </w:r>
-            <w:bookmarkEnd w:id="36"/>
+            <w:bookmarkEnd w:id="33"/>
           </w:p>
         </w:tc>
         <w:tc>
@@ -2353,12 +2798,12 @@
               <w:pStyle w:val="TableCell"/>
               <w:cnfStyle w:val="000000100000" w:firstRow="0" w:lastRow="0" w:firstColumn="0" w:lastColumn="0" w:oddVBand="0" w:evenVBand="0" w:oddHBand="1" w:evenHBand="0" w:firstRowFirstColumn="0" w:firstRowLastColumn="0" w:lastRowFirstColumn="0" w:lastRowLastColumn="0"/>
             </w:pPr>
-            <w:hyperlink r:id="rId19" w:history="1">
+            <w:hyperlink r:id="rId20" w:history="1">
               <w:r>
                 <w:rPr>
                   <w:rStyle w:val="Hyperlink"/>
                 </w:rPr>
-                <w:t>https://wiki.opencrowbar.org/download/attachments/6326050/dell-poc-deploy.pdf?api=v2</w:t>
+                <w:t>https://wiki.opencrowbar.org/download/attachments/7012613/dell-poc-deploy.pdf?api=v2</w:t>
               </w:r>
             </w:hyperlink>
           </w:p>
@@ -2392,6 +2837,7 @@
                 <w:smallCaps w:val="0"/>
                 <w:spacing w:val="0"/>
               </w:rPr>
+              <w:lastRenderedPageBreak/>
               <w:t xml:space="preserve">OpenStack Foreman Installation Pilot Deployment Guide </w:t>
             </w:r>
           </w:p>
@@ -2405,12 +2851,12 @@
               <w:pStyle w:val="TableCell"/>
               <w:cnfStyle w:val="000000000000" w:firstRow="0" w:lastRow="0" w:firstColumn="0" w:lastColumn="0" w:oddVBand="0" w:evenVBand="0" w:oddHBand="0" w:evenHBand="0" w:firstRowFirstColumn="0" w:firstRowLastColumn="0" w:lastRowFirstColumn="0" w:lastRowLastColumn="0"/>
             </w:pPr>
-            <w:hyperlink r:id="rId20" w:history="1">
+            <w:hyperlink r:id="rId21" w:history="1">
               <w:r>
                 <w:rPr>
                   <w:rStyle w:val="Hyperlink"/>
                 </w:rPr>
-                <w:t>https://wiki.opencrowbar.org/download/attachments/6326050/dell-pilot-deploy.pdf?api=v2</w:t>
+                <w:t>https://wiki.opencrowbar.org/download/attachments/7012613/dell-pilot-deploy.pdf?api=v2</w:t>
               </w:r>
             </w:hyperlink>
           </w:p>
@@ -2422,16 +2868,15 @@
       <w:pPr>
         <w:pStyle w:val="Heading2"/>
       </w:pPr>
-      <w:bookmarkStart w:id="37" w:name="_Ref401219846"/>
-      <w:bookmarkStart w:id="38" w:name="_Ref401219863"/>
-      <w:bookmarkStart w:id="39" w:name="_Toc402192416"/>
-      <w:r>
-        <w:lastRenderedPageBreak/>
+      <w:bookmarkStart w:id="34" w:name="_Ref401219846"/>
+      <w:bookmarkStart w:id="35" w:name="_Ref401219863"/>
+      <w:bookmarkStart w:id="36" w:name="_Toc402192416"/>
+      <w:r>
         <w:t>Pilot Solution</w:t>
       </w:r>
-      <w:bookmarkEnd w:id="37"/>
-      <w:bookmarkEnd w:id="38"/>
-      <w:bookmarkEnd w:id="39"/>
+      <w:bookmarkEnd w:id="34"/>
+      <w:bookmarkEnd w:id="35"/>
+      <w:bookmarkEnd w:id="36"/>
     </w:p>
     <w:p>
       <w:r>
@@ -2597,12 +3042,12 @@
               <w:pStyle w:val="TableCell"/>
               <w:cnfStyle w:val="000000100000" w:firstRow="0" w:lastRow="0" w:firstColumn="0" w:lastColumn="0" w:oddVBand="0" w:evenVBand="0" w:oddHBand="1" w:evenHBand="0" w:firstRowFirstColumn="0" w:firstRowLastColumn="0" w:lastRowFirstColumn="0" w:lastRowLastColumn="0"/>
             </w:pPr>
-            <w:hyperlink r:id="rId21" w:history="1">
+            <w:hyperlink r:id="rId22" w:history="1">
               <w:r>
                 <w:rPr>
                   <w:rStyle w:val="Hyperlink"/>
                 </w:rPr>
-                <w:t>https://wiki.opencrowbar.org/download/attachments/6326050/Dell%20Red%20Hat%20Cloud%20Solutions%20Reference%20Architecture%20Guide.pdf?api=v2</w:t>
+                <w:t>https://wiki.opencrowbar.org/download/attachments/7012613/Dell%20Red%20Hat%20Cloud%20Solutions%20Reference%20Architecture%20Guide.pdf?api=v2</w:t>
               </w:r>
             </w:hyperlink>
           </w:p>
@@ -2622,7 +3067,15 @@
               <w:pStyle w:val="TableCell"/>
             </w:pPr>
             <w:r>
-              <w:t>OSP Pilot templates and scripts used (tgz compressed)</w:t>
+              <w:t>OSP Pilot templates and scripts used (</w:t>
+            </w:r>
+            <w:proofErr w:type="spellStart"/>
+            <w:r>
+              <w:t>tgz</w:t>
+            </w:r>
+            <w:proofErr w:type="spellEnd"/>
+            <w:r>
+              <w:t xml:space="preserve"> compressed)</w:t>
             </w:r>
           </w:p>
         </w:tc>
@@ -2635,12 +3088,12 @@
               <w:pStyle w:val="TableCell"/>
               <w:cnfStyle w:val="000000000000" w:firstRow="0" w:lastRow="0" w:firstColumn="0" w:lastColumn="0" w:oddVBand="0" w:evenVBand="0" w:oddHBand="0" w:evenHBand="0" w:firstRowFirstColumn="0" w:firstRowLastColumn="0" w:lastRowFirstColumn="0" w:lastRowLastColumn="0"/>
             </w:pPr>
-            <w:hyperlink r:id="rId22" w:history="1">
+            <w:hyperlink r:id="rId23" w:history="1">
               <w:r>
                 <w:rPr>
                   <w:rStyle w:val="Hyperlink"/>
                 </w:rPr>
-                <w:t>https://wiki.opencrowbar.org/download/attachments/6326050/dell-pilot-deploy.tgz?api=v2</w:t>
+                <w:t>https://wiki.opencrowbar.org/download/attachments/7012613/dell-pilot-deploy.tgz?api=v2</w:t>
               </w:r>
             </w:hyperlink>
           </w:p>
@@ -2674,12 +3127,12 @@
               <w:pStyle w:val="TableCell"/>
               <w:cnfStyle w:val="000000100000" w:firstRow="0" w:lastRow="0" w:firstColumn="0" w:lastColumn="0" w:oddVBand="0" w:evenVBand="0" w:oddHBand="1" w:evenHBand="0" w:firstRowFirstColumn="0" w:firstRowLastColumn="0" w:lastRowFirstColumn="0" w:lastRowLastColumn="0"/>
             </w:pPr>
-            <w:hyperlink r:id="rId23" w:history="1">
+            <w:hyperlink r:id="rId24" w:history="1">
               <w:r>
                 <w:rPr>
                   <w:rStyle w:val="Hyperlink"/>
                 </w:rPr>
-                <w:t>https://wiki.opencrowbar.org/download/attachments/6326050/dell-pilot-deploy.zip?api=v2</w:t>
+                <w:t>https://wiki.opencrowbar.org/download/attachments/7012613/dell-pilot-deploy.zip?api=v2</w:t>
               </w:r>
             </w:hyperlink>
           </w:p>
@@ -2736,12 +3189,12 @@
               <w:pStyle w:val="TableCell"/>
               <w:cnfStyle w:val="000000000000" w:firstRow="0" w:lastRow="0" w:firstColumn="0" w:lastColumn="0" w:oddVBand="0" w:evenVBand="0" w:oddHBand="0" w:evenHBand="0" w:firstRowFirstColumn="0" w:firstRowLastColumn="0" w:lastRowFirstColumn="0" w:lastRowLastColumn="0"/>
             </w:pPr>
-            <w:hyperlink r:id="rId24" w:history="1">
+            <w:hyperlink r:id="rId25" w:history="1">
               <w:r>
                 <w:rPr>
                   <w:rStyle w:val="Hyperlink"/>
                 </w:rPr>
-                <w:t>https://wiki.opencrowbar.org/download/attachments/6326050/dell-pilot-checklist.pdf?api=v2</w:t>
+                <w:t>https://wiki.opencrowbar.org/download/attachments/7012613/dell-pilot-checklist.pdf?api=v2</w:t>
               </w:r>
             </w:hyperlink>
           </w:p>
@@ -2789,12 +3242,12 @@
               <w:pStyle w:val="TableCell"/>
               <w:cnfStyle w:val="000000100000" w:firstRow="0" w:lastRow="0" w:firstColumn="0" w:lastColumn="0" w:oddVBand="0" w:evenVBand="0" w:oddHBand="1" w:evenHBand="0" w:firstRowFirstColumn="0" w:firstRowLastColumn="0" w:lastRowFirstColumn="0" w:lastRowLastColumn="0"/>
             </w:pPr>
-            <w:hyperlink r:id="rId25" w:history="1">
+            <w:hyperlink r:id="rId26" w:history="1">
               <w:r>
                 <w:rPr>
                   <w:rStyle w:val="Hyperlink"/>
                 </w:rPr>
-                <w:t>https://wiki.opencrowbar.org/download/attachments/6326050/Dell_RHOS_Powered_Cloud_Solution_Deployment_Guide.pdf?api=v2</w:t>
+                <w:t>https://wiki.opencrowbar.org/download/attachments/7012613/Dell_RHOS_Powered_Cloud_Solution_Deployment_Guide.pdf?api=v2</w:t>
               </w:r>
             </w:hyperlink>
           </w:p>
@@ -2841,12 +3294,12 @@
               <w:pStyle w:val="TableCell"/>
               <w:cnfStyle w:val="000000000000" w:firstRow="0" w:lastRow="0" w:firstColumn="0" w:lastColumn="0" w:oddVBand="0" w:evenVBand="0" w:oddHBand="0" w:evenHBand="0" w:firstRowFirstColumn="0" w:firstRowLastColumn="0" w:lastRowFirstColumn="0" w:lastRowLastColumn="0"/>
             </w:pPr>
-            <w:hyperlink r:id="rId26" w:history="1">
+            <w:hyperlink r:id="rId27" w:history="1">
               <w:r>
                 <w:rPr>
                   <w:rStyle w:val="Hyperlink"/>
                 </w:rPr>
-                <w:t>https://wiki.opencrowbar.org/download/attachments/6326050/Pilot-Bundle-ceph.xlsx?api=v2</w:t>
+                <w:t>https://wiki.opencrowbar.org/download/attachments/7012613/Pilot-Bundle-ceph.xlsx?api=v2</w:t>
               </w:r>
             </w:hyperlink>
           </w:p>
@@ -2894,12 +3347,14 @@
               <w:pStyle w:val="TableCell"/>
               <w:cnfStyle w:val="000000100000" w:firstRow="0" w:lastRow="0" w:firstColumn="0" w:lastColumn="0" w:oddVBand="0" w:evenVBand="0" w:oddHBand="1" w:evenHBand="0" w:firstRowFirstColumn="0" w:firstRowLastColumn="0" w:lastRowFirstColumn="0" w:lastRowLastColumn="0"/>
             </w:pPr>
-            <w:r>
-              <w:rPr>
-                <w:rStyle w:val="Hyperlink"/>
-              </w:rPr>
-              <w:t>https://wiki.opencrowbar.org/download/attachments/6326050/dell-sah-deploy.pdf?api=v2</w:t>
-            </w:r>
+            <w:hyperlink r:id="rId28" w:history="1">
+              <w:r>
+                <w:rPr>
+                  <w:rStyle w:val="Hyperlink"/>
+                </w:rPr>
+                <w:t>https://wiki.opencrowbar.org/download/attachments/7012613/dell-sah-deploy.pdf?api=v2</w:t>
+              </w:r>
+            </w:hyperlink>
           </w:p>
         </w:tc>
       </w:tr>
@@ -2944,12 +3399,12 @@
               <w:pStyle w:val="TableCell"/>
               <w:cnfStyle w:val="000000000000" w:firstRow="0" w:lastRow="0" w:firstColumn="0" w:lastColumn="0" w:oddVBand="0" w:evenVBand="0" w:oddHBand="0" w:evenHBand="0" w:firstRowFirstColumn="0" w:firstRowLastColumn="0" w:lastRowFirstColumn="0" w:lastRowLastColumn="0"/>
             </w:pPr>
-            <w:hyperlink r:id="rId27" w:history="1">
+            <w:hyperlink r:id="rId29" w:history="1">
               <w:r>
                 <w:rPr>
                   <w:rStyle w:val="Hyperlink"/>
                 </w:rPr>
-                <w:t>https://wiki.opencrowbar.org/download/attachments/6326050/dell-sah-foreman-deploy.pdf?api=v2</w:t>
+                <w:t>https://wiki.opencrowbar.org/download/attachments/7012613/dell-sah-foreman-deploy.pdf?api=v2</w:t>
               </w:r>
             </w:hyperlink>
           </w:p>
@@ -2997,12 +3452,12 @@
               <w:pStyle w:val="TableCell"/>
               <w:cnfStyle w:val="000000100000" w:firstRow="0" w:lastRow="0" w:firstColumn="0" w:lastColumn="0" w:oddVBand="0" w:evenVBand="0" w:oddHBand="1" w:evenHBand="0" w:firstRowFirstColumn="0" w:firstRowLastColumn="0" w:lastRowFirstColumn="0" w:lastRowLastColumn="0"/>
             </w:pPr>
-            <w:hyperlink r:id="rId28" w:history="1">
+            <w:hyperlink r:id="rId30" w:history="1">
               <w:r>
                 <w:rPr>
                   <w:rStyle w:val="Hyperlink"/>
                 </w:rPr>
-                <w:t>https://wiki.opencrowbar.org/download/attachments/6326050/dell-sah-ceph-deploy.pdf?api=v2</w:t>
+                <w:t>https://wiki.opencrowbar.org/download/attachments/7012613/dell-sah-ceph-deploy.pdf?api=v2</w:t>
               </w:r>
             </w:hyperlink>
           </w:p>
@@ -3011,7 +3466,6 @@
       <w:tr>
         <w:trPr>
           <w:cantSplit/>
-          <w:ins w:id="40" w:author="Perryman, Randy" w:date="2014-10-28T12:42:00Z"/>
         </w:trPr>
         <w:tc>
           <w:tcPr>
@@ -3022,34 +3476,31 @@
             <w:pPr>
               <w:pStyle w:val="TableCell"/>
               <w:rPr>
-                <w:ins w:id="41" w:author="Perryman, Randy" w:date="2014-10-28T12:42:00Z"/>
                 <w:rStyle w:val="BookTitle"/>
                 <w:smallCaps w:val="0"/>
                 <w:spacing w:val="0"/>
               </w:rPr>
             </w:pPr>
-            <w:ins w:id="42" w:author="Perryman, Randy" w:date="2014-10-28T12:42:00Z">
-              <w:r>
-                <w:rPr>
-                  <w:rStyle w:val="BookTitle"/>
-                  <w:b/>
-                  <w:bCs/>
-                  <w:smallCaps w:val="0"/>
-                  <w:spacing w:val="0"/>
-                </w:rPr>
-                <w:t xml:space="preserve">OpenStack Foreman </w:t>
-              </w:r>
-              <w:r>
-                <w:rPr>
-                  <w:rStyle w:val="BookTitle"/>
-                  <w:b/>
-                  <w:bCs/>
-                  <w:smallCaps w:val="0"/>
-                  <w:spacing w:val="0"/>
-                </w:rPr>
-                <w:t>Network Bond Provisioning Guide</w:t>
-              </w:r>
-            </w:ins>
+            <w:r>
+              <w:rPr>
+                <w:rStyle w:val="BookTitle"/>
+                <w:b/>
+                <w:bCs/>
+                <w:smallCaps w:val="0"/>
+                <w:spacing w:val="0"/>
+              </w:rPr>
+              <w:t xml:space="preserve">OpenStack Foreman </w:t>
+            </w:r>
+            <w:r>
+              <w:rPr>
+                <w:rStyle w:val="BookTitle"/>
+                <w:b/>
+                <w:bCs/>
+                <w:smallCaps w:val="0"/>
+                <w:spacing w:val="0"/>
+              </w:rPr>
+              <w:t>Network Bond Provisioning Guide</w:t>
+            </w:r>
           </w:p>
         </w:tc>
         <w:tc>
@@ -3060,33 +3511,15 @@
             <w:pPr>
               <w:pStyle w:val="TableCell"/>
               <w:cnfStyle w:val="000000000000" w:firstRow="0" w:lastRow="0" w:firstColumn="0" w:lastColumn="0" w:oddVBand="0" w:evenVBand="0" w:oddHBand="0" w:evenHBand="0" w:firstRowFirstColumn="0" w:firstRowLastColumn="0" w:lastRowFirstColumn="0" w:lastRowLastColumn="0"/>
-              <w:rPr>
-                <w:ins w:id="43" w:author="Perryman, Randy" w:date="2014-10-28T12:42:00Z"/>
-              </w:rPr>
             </w:pPr>
-            <w:ins w:id="44" w:author="Perryman, Randy" w:date="2014-10-28T12:42:00Z">
-              <w:r>
-                <w:fldChar w:fldCharType="begin"/>
-              </w:r>
-              <w:r>
-                <w:instrText xml:space="preserve"> HYPERLINK "https://wiki.opencrowbar.org/download/attachments/6326050/bonding-snippet.pdf?api=v2" </w:instrText>
-              </w:r>
-              <w:r>
-                <w:fldChar w:fldCharType="separate"/>
-              </w:r>
+            <w:hyperlink r:id="rId31" w:history="1">
               <w:r>
                 <w:rPr>
                   <w:rStyle w:val="Hyperlink"/>
                 </w:rPr>
-                <w:t>https://wiki.opencrowbar.org/download/attachments/6326050/bonding-snippet.pdf?api=v2</w:t>
+                <w:t>https://wiki.opencrowbar.org/download/attachments/7012613/bonding-snippet.pdf?api=v2</w:t>
               </w:r>
-              <w:r>
-                <w:rPr>
-                  <w:rStyle w:val="Hyperlink"/>
-                </w:rPr>
-                <w:fldChar w:fldCharType="end"/>
-              </w:r>
-            </w:ins>
+            </w:hyperlink>
           </w:p>
         </w:tc>
       </w:tr>
@@ -3132,12 +3565,12 @@
               <w:pStyle w:val="TableCell"/>
               <w:cnfStyle w:val="000000100000" w:firstRow="0" w:lastRow="0" w:firstColumn="0" w:lastColumn="0" w:oddVBand="0" w:evenVBand="0" w:oddHBand="1" w:evenHBand="0" w:firstRowFirstColumn="0" w:firstRowLastColumn="0" w:lastRowFirstColumn="0" w:lastRowLastColumn="0"/>
             </w:pPr>
-            <w:hyperlink r:id="rId29" w:history="1">
+            <w:hyperlink r:id="rId32" w:history="1">
               <w:r>
                 <w:rPr>
                   <w:rStyle w:val="Hyperlink"/>
                 </w:rPr>
-                <w:t>https://wiki.opencrowbar.org/download/attachments/6326050/dell-pilot-deploy.pdf?api=v2</w:t>
+                <w:t>https://wiki.opencrowbar.org/download/attachments/7012613/dell-poc-deploy.pdf?api=v2</w:t>
               </w:r>
             </w:hyperlink>
           </w:p>
@@ -3171,7 +3604,29 @@
                 <w:smallCaps w:val="0"/>
                 <w:spacing w:val="0"/>
               </w:rPr>
-              <w:t>Dell Pilot Hostgroups Deploy Guide</w:t>
+              <w:t xml:space="preserve">Dell Pilot </w:t>
+            </w:r>
+            <w:proofErr w:type="spellStart"/>
+            <w:r>
+              <w:rPr>
+                <w:rStyle w:val="BookTitle"/>
+                <w:b/>
+                <w:bCs/>
+                <w:smallCaps w:val="0"/>
+                <w:spacing w:val="0"/>
+              </w:rPr>
+              <w:t>Hostgroups</w:t>
+            </w:r>
+            <w:proofErr w:type="spellEnd"/>
+            <w:r>
+              <w:rPr>
+                <w:rStyle w:val="BookTitle"/>
+                <w:b/>
+                <w:bCs/>
+                <w:smallCaps w:val="0"/>
+                <w:spacing w:val="0"/>
+              </w:rPr>
+              <w:t xml:space="preserve"> Deploy Guide</w:t>
             </w:r>
           </w:p>
         </w:tc>
@@ -3184,12 +3639,12 @@
               <w:pStyle w:val="TableCell"/>
               <w:cnfStyle w:val="000000000000" w:firstRow="0" w:lastRow="0" w:firstColumn="0" w:lastColumn="0" w:oddVBand="0" w:evenVBand="0" w:oddHBand="0" w:evenHBand="0" w:firstRowFirstColumn="0" w:firstRowLastColumn="0" w:lastRowFirstColumn="0" w:lastRowLastColumn="0"/>
             </w:pPr>
-            <w:hyperlink r:id="rId30" w:history="1">
+            <w:hyperlink r:id="rId33" w:history="1">
               <w:r>
                 <w:rPr>
                   <w:rStyle w:val="Hyperlink"/>
                 </w:rPr>
-                <w:t>https://wiki.opencrowbar.org/download/attachments/6326050/dell-pilot-hostgroups-deploy.pdf?api=v2</w:t>
+                <w:t>https://wiki.opencrowbar.org/download/attachments/7012613/dell-pilot-hostgroups-deploy.pdf?api=v2</w:t>
               </w:r>
             </w:hyperlink>
           </w:p>
@@ -3237,12 +3692,12 @@
               <w:pStyle w:val="TableCell"/>
               <w:cnfStyle w:val="000000100000" w:firstRow="0" w:lastRow="0" w:firstColumn="0" w:lastColumn="0" w:oddVBand="0" w:evenVBand="0" w:oddHBand="1" w:evenHBand="0" w:firstRowFirstColumn="0" w:firstRowLastColumn="0" w:lastRowFirstColumn="0" w:lastRowLastColumn="0"/>
             </w:pPr>
-            <w:hyperlink r:id="rId31" w:history="1">
+            <w:hyperlink r:id="rId34" w:history="1">
               <w:r>
                 <w:rPr>
                   <w:rStyle w:val="Hyperlink"/>
                 </w:rPr>
-                <w:t>https://wiki.opencrowbar.org/download/attachments/6326050/RHOSP%20to%20Ceph%20Integration-Foreman.pdf?version=1&amp;modificationDate=1413400004987&amp;api=v2</w:t>
+                <w:t>https://wiki.opencrowbar.org/download/attachments/7012613/RHOSP%20to%20Ceph%20Integration-Foreman.pdf?api=v2</w:t>
               </w:r>
             </w:hyperlink>
           </w:p>
@@ -3251,7 +3706,6 @@
       <w:tr>
         <w:trPr>
           <w:cantSplit/>
-          <w:ins w:id="45" w:author="Perryman, Randy" w:date="2014-10-28T12:42:00Z"/>
         </w:trPr>
         <w:tc>
           <w:tcPr>
@@ -3262,39 +3716,39 @@
             <w:pPr>
               <w:pStyle w:val="TableCell"/>
               <w:rPr>
-                <w:ins w:id="46" w:author="Perryman, Randy" w:date="2014-10-28T12:42:00Z"/>
                 <w:rStyle w:val="BookTitle"/>
                 <w:b/>
                 <w:smallCaps w:val="0"/>
                 <w:spacing w:val="0"/>
-                <w:rPrChange w:id="47" w:author="Perryman, Randy" w:date="2014-10-28T12:43:00Z">
-                  <w:rPr>
-                    <w:ins w:id="48" w:author="Perryman, Randy" w:date="2014-10-28T12:42:00Z"/>
-                    <w:rStyle w:val="BookTitle"/>
-                    <w:smallCaps w:val="0"/>
-                    <w:spacing w:val="0"/>
-                  </w:rPr>
-                </w:rPrChange>
               </w:rPr>
             </w:pPr>
-            <w:ins w:id="49" w:author="Perryman, Randy" w:date="2014-10-28T12:42:00Z">
-              <w:r>
-                <w:rPr>
-                  <w:rStyle w:val="BookTitle"/>
-                  <w:b/>
-                  <w:smallCaps w:val="0"/>
-                  <w:spacing w:val="0"/>
-                  <w:rPrChange w:id="50" w:author="Perryman, Randy" w:date="2014-10-28T12:43:00Z">
-                    <w:rPr>
-                      <w:rStyle w:val="BookTitle"/>
-                      <w:smallCaps w:val="0"/>
-                      <w:spacing w:val="0"/>
-                    </w:rPr>
-                  </w:rPrChange>
-                </w:rPr>
-                <w:t>Dell Pilot Hostgroups Deployment Guide</w:t>
-              </w:r>
-            </w:ins>
+            <w:r>
+              <w:rPr>
+                <w:rStyle w:val="BookTitle"/>
+                <w:smallCaps w:val="0"/>
+                <w:spacing w:val="0"/>
+              </w:rPr>
+              <w:lastRenderedPageBreak/>
+              <w:t xml:space="preserve">Dell Pilot </w:t>
+            </w:r>
+            <w:proofErr w:type="spellStart"/>
+            <w:r>
+              <w:rPr>
+                <w:rStyle w:val="BookTitle"/>
+                <w:smallCaps w:val="0"/>
+                <w:spacing w:val="0"/>
+              </w:rPr>
+              <w:t>Hostgroups</w:t>
+            </w:r>
+            <w:proofErr w:type="spellEnd"/>
+            <w:r>
+              <w:rPr>
+                <w:rStyle w:val="BookTitle"/>
+                <w:smallCaps w:val="0"/>
+                <w:spacing w:val="0"/>
+              </w:rPr>
+              <w:t xml:space="preserve"> Deployment Guide</w:t>
+            </w:r>
           </w:p>
         </w:tc>
         <w:tc>
@@ -3305,113 +3759,15 @@
             <w:pPr>
               <w:pStyle w:val="TableCell"/>
               <w:cnfStyle w:val="000000000000" w:firstRow="0" w:lastRow="0" w:firstColumn="0" w:lastColumn="0" w:oddVBand="0" w:evenVBand="0" w:oddHBand="0" w:evenHBand="0" w:firstRowFirstColumn="0" w:firstRowLastColumn="0" w:lastRowFirstColumn="0" w:lastRowLastColumn="0"/>
-              <w:rPr>
-                <w:ins w:id="51" w:author="Perryman, Randy" w:date="2014-10-28T12:42:00Z"/>
-              </w:rPr>
             </w:pPr>
-            <w:ins w:id="52" w:author="Perryman, Randy" w:date="2014-10-28T12:43:00Z">
-              <w:r>
-                <w:fldChar w:fldCharType="begin"/>
-              </w:r>
-              <w:r>
-                <w:instrText xml:space="preserve"> HYPERLINK "https://wiki.opencrowbar.org/download/attachments/6326050/dell-pilot-hostgroups-deploy.pdf?api=v2" </w:instrText>
-              </w:r>
-              <w:r>
-                <w:fldChar w:fldCharType="separate"/>
-              </w:r>
+            <w:hyperlink r:id="rId35" w:history="1">
               <w:r>
                 <w:rPr>
                   <w:rStyle w:val="Hyperlink"/>
                 </w:rPr>
-                <w:t>https://wiki.opencrowbar.org/download/attachments/6326050/dell-pilot-hostgroups-deploy.pdf?api=v2</w:t>
+                <w:t>https://wiki.opencrowbar.org/download/attachments/7012613/dell-pilot-hostgroups-deploy.pdf?api=v2</w:t>
               </w:r>
-              <w:r>
-                <w:fldChar w:fldCharType="end"/>
-              </w:r>
-            </w:ins>
-          </w:p>
-        </w:tc>
-      </w:tr>
-      <w:tr>
-        <w:trPr>
-          <w:cnfStyle w:val="000000100000" w:firstRow="0" w:lastRow="0" w:firstColumn="0" w:lastColumn="0" w:oddVBand="0" w:evenVBand="0" w:oddHBand="1" w:evenHBand="0" w:firstRowFirstColumn="0" w:firstRowLastColumn="0" w:lastRowFirstColumn="0" w:lastRowLastColumn="0"/>
-          <w:cantSplit/>
-          <w:del w:id="53" w:author="Perryman, Randy" w:date="2014-10-28T12:43:00Z"/>
-        </w:trPr>
-        <w:tc>
-          <w:tcPr>
-            <w:cnfStyle w:val="001000000000" w:firstRow="0" w:lastRow="0" w:firstColumn="1" w:lastColumn="0" w:oddVBand="0" w:evenVBand="0" w:oddHBand="0" w:evenHBand="0" w:firstRowFirstColumn="0" w:firstRowLastColumn="0" w:lastRowFirstColumn="0" w:lastRowLastColumn="0"/>
-            <w:tcW w:w="1493" w:type="pct"/>
-          </w:tcPr>
-          <w:p>
-            <w:pPr>
-              <w:pStyle w:val="TableCell"/>
-              <w:rPr>
-                <w:del w:id="54" w:author="Perryman, Randy" w:date="2014-10-28T12:43:00Z"/>
-                <w:rStyle w:val="BookTitle"/>
-                <w:smallCaps w:val="0"/>
-                <w:spacing w:val="0"/>
-              </w:rPr>
-            </w:pPr>
-            <w:del w:id="55" w:author="Perryman, Randy" w:date="2014-10-28T12:41:00Z">
-              <w:r>
-                <w:rPr>
-                  <w:rStyle w:val="BookTitle"/>
-                  <w:b/>
-                  <w:bCs/>
-                  <w:smallCaps w:val="0"/>
-                  <w:spacing w:val="0"/>
-                </w:rPr>
-                <w:delText xml:space="preserve">OpenStack Foreman </w:delText>
-              </w:r>
-              <w:r>
-                <w:rPr>
-                  <w:rStyle w:val="BookTitle"/>
-                  <w:b/>
-                  <w:bCs/>
-                  <w:smallCaps w:val="0"/>
-                  <w:spacing w:val="0"/>
-                </w:rPr>
-                <w:delText>Network Bond Provisioning Guide</w:delText>
-              </w:r>
-            </w:del>
-          </w:p>
-        </w:tc>
-        <w:tc>
-          <w:tcPr>
-            <w:tcW w:w="3507" w:type="pct"/>
-          </w:tcPr>
-          <w:p>
-            <w:pPr>
-              <w:pStyle w:val="TableCell"/>
-              <w:cnfStyle w:val="000000100000" w:firstRow="0" w:lastRow="0" w:firstColumn="0" w:lastColumn="0" w:oddVBand="0" w:evenVBand="0" w:oddHBand="1" w:evenHBand="0" w:firstRowFirstColumn="0" w:firstRowLastColumn="0" w:lastRowFirstColumn="0" w:lastRowLastColumn="0"/>
-              <w:rPr>
-                <w:del w:id="56" w:author="Perryman, Randy" w:date="2014-10-28T12:43:00Z"/>
-              </w:rPr>
-            </w:pPr>
-            <w:del w:id="57" w:author="Perryman, Randy" w:date="2014-10-28T12:41:00Z">
-              <w:r>
-                <w:fldChar w:fldCharType="begin"/>
-              </w:r>
-              <w:r>
-                <w:delInstrText xml:space="preserve"> HYPERLINK "https://wiki.opencrowbar.org/download/attachments/6326050/bonding-snippet.pdf?api=v2" </w:delInstrText>
-              </w:r>
-              <w:r>
-                <w:fldChar w:fldCharType="separate"/>
-              </w:r>
-              <w:r>
-                <w:rPr>
-                  <w:rStyle w:val="Hyperlink"/>
-                </w:rPr>
-                <w:delText>https://wiki.opencrowbar.org/download/attachments/6326050/bonding-snippet.pdf?api=v2</w:delText>
-              </w:r>
-              <w:r>
-                <w:rPr>
-                  <w:rStyle w:val="Hyperlink"/>
-                </w:rPr>
-                <w:fldChar w:fldCharType="end"/>
-              </w:r>
-            </w:del>
+            </w:hyperlink>
           </w:p>
         </w:tc>
       </w:tr>
@@ -3426,27 +3782,25 @@
       <w:pPr>
         <w:pStyle w:val="Heading1"/>
       </w:pPr>
-      <w:bookmarkStart w:id="58" w:name="_Toc402192417"/>
+      <w:bookmarkStart w:id="37" w:name="_Toc402192417"/>
       <w:r>
         <w:lastRenderedPageBreak/>
         <w:t>References</w:t>
       </w:r>
-      <w:bookmarkEnd w:id="58"/>
+      <w:bookmarkEnd w:id="37"/>
     </w:p>
     <w:p>
       <w:r>
         <w:t>Items that are not included, but must be referenced at the source</w:t>
       </w:r>
-      <w:ins w:id="59" w:author="Perryman, Randy" w:date="2014-10-28T12:43:00Z">
-        <w:r>
-          <w:t xml:space="preserve"> this includes looking up any errata and security </w:t>
-        </w:r>
-      </w:ins>
-      <w:ins w:id="60" w:author="Perryman, Randy" w:date="2014-10-28T12:45:00Z">
-        <w:r>
-          <w:t>updates/reccomendations</w:t>
-        </w:r>
-      </w:ins>
+      <w:r>
+        <w:t xml:space="preserve"> this includes looking up any errata and security updates/</w:t>
+      </w:r>
+      <w:proofErr w:type="spellStart"/>
+      <w:r>
+        <w:t>reccomendations</w:t>
+      </w:r>
+      <w:proofErr w:type="spellEnd"/>
       <w:r>
         <w:t>:</w:t>
       </w:r>
@@ -3458,12 +3812,48 @@
       <w:r>
         <w:t xml:space="preserve">Ceph Adminstration - </w:t>
       </w:r>
-      <w:hyperlink r:id="rId32" w:history="1">
+      <w:r>
+        <w:fldChar w:fldCharType="begin"/>
+      </w:r>
+      <w:r>
+        <w:instrText xml:space="preserve"> HYPERLINK "http://www.inktank.com/resources/" </w:instrText>
+      </w:r>
+      <w:r>
+        <w:fldChar w:fldCharType="separate"/>
+      </w:r>
+      <w:r>
+        <w:rPr>
+          <w:rStyle w:val="Hyperlink"/>
+        </w:rPr>
+        <w:t>http://www.inktank.com/resources/</w:t>
+      </w:r>
+      <w:r>
+        <w:rPr>
+          <w:rStyle w:val="Hyperlink"/>
+        </w:rPr>
+        <w:fldChar w:fldCharType="end"/>
+      </w:r>
+    </w:p>
+    <w:p>
+      <w:pPr>
+        <w:pStyle w:val="Bullets"/>
+        <w:rPr>
+          <w:lang w:val="en-US"/>
+        </w:rPr>
+      </w:pPr>
+      <w:r>
+        <w:rPr>
+          <w:lang w:val="en-US"/>
+        </w:rPr>
+        <w:t xml:space="preserve">EqualLogic Installation, Setup and Administration - </w:t>
+      </w:r>
+      <w:hyperlink r:id="rId36" w:history="1">
         <w:r>
           <w:rPr>
             <w:rStyle w:val="Hyperlink"/>
+            <w:lang w:val="en-US"/>
           </w:rPr>
-          <w:t>http://www.inktank.com/resources/</w:t>
+          <w:t>www.dell.com/equallogic</w:t>
         </w:r>
       </w:hyperlink>
     </w:p>
@@ -3478,101 +3868,46 @@
         <w:rPr>
           <w:lang w:val="en-US"/>
         </w:rPr>
-        <w:t xml:space="preserve">EqualLogic Installation, Setup and Administration - </w:t>
-      </w:r>
-      <w:r>
-        <w:fldChar w:fldCharType="begin"/>
-      </w:r>
-      <w:r>
-        <w:rPr>
-          <w:lang w:val="en-US"/>
-          <w:rPrChange w:id="61" w:author="Perryman, Randy" w:date="2014-10-28T12:40:00Z">
-            <w:rPr/>
-          </w:rPrChange>
-        </w:rPr>
-        <w:instrText xml:space="preserve"> HYPERLINK "http://www.dell.com/equallogic" </w:instrText>
-      </w:r>
-      <w:r>
-        <w:fldChar w:fldCharType="separate"/>
-      </w:r>
-      <w:r>
-        <w:rPr>
-          <w:rStyle w:val="Hyperlink"/>
-          <w:lang w:val="en-US"/>
-        </w:rPr>
-        <w:t>www.dell.com/equallogic</w:t>
-      </w:r>
-      <w:r>
-        <w:rPr>
-          <w:rStyle w:val="Hyperlink"/>
-          <w:lang w:val="en-US"/>
-        </w:rPr>
-        <w:fldChar w:fldCharType="end"/>
-      </w:r>
-    </w:p>
-    <w:p>
-      <w:pPr>
-        <w:pStyle w:val="Bullets"/>
-        <w:rPr>
-          <w:lang w:val="en-US"/>
-        </w:rPr>
-      </w:pPr>
-      <w:r>
-        <w:rPr>
-          <w:lang w:val="en-US"/>
-        </w:rPr>
         <w:t xml:space="preserve">Red Hat Administration - </w:t>
       </w:r>
-      <w:r>
-        <w:fldChar w:fldCharType="begin"/>
-      </w:r>
-      <w:r>
-        <w:rPr>
-          <w:lang w:val="en-US"/>
-          <w:rPrChange w:id="62" w:author="Perryman, Randy" w:date="2014-10-28T12:40:00Z">
-            <w:rPr/>
-          </w:rPrChange>
-        </w:rPr>
-        <w:instrText xml:space="preserve"> HYPERLINK "http://www.redhat.com" </w:instrText>
-      </w:r>
-      <w:r>
-        <w:fldChar w:fldCharType="separate"/>
-      </w:r>
-      <w:r>
-        <w:rPr>
-          <w:rStyle w:val="Hyperlink"/>
-          <w:lang w:val="en-US"/>
-        </w:rPr>
-        <w:t>www.redhat.com</w:t>
-      </w:r>
-      <w:r>
-        <w:rPr>
-          <w:rStyle w:val="Hyperlink"/>
-          <w:lang w:val="en-US"/>
-        </w:rPr>
-        <w:fldChar w:fldCharType="end"/>
-      </w:r>
-    </w:p>
-    <w:p>
-      <w:pPr>
-        <w:pStyle w:val="Bullets"/>
-      </w:pPr>
-      <w:r>
-        <w:t xml:space="preserve">OpenStack Administration - </w:t>
-      </w:r>
-      <w:hyperlink r:id="rId33" w:history="1">
+      <w:hyperlink r:id="rId37" w:history="1">
         <w:r>
           <w:rPr>
             <w:rStyle w:val="Hyperlink"/>
+            <w:lang w:val="en-US"/>
           </w:rPr>
-          <w:t>www.openstack.org</w:t>
+          <w:t>www.redhat.com</w:t>
         </w:r>
       </w:hyperlink>
     </w:p>
     <w:p>
       <w:pPr>
-        <w:pStyle w:val="Body"/>
-      </w:pPr>
+        <w:pStyle w:val="Bullets"/>
+      </w:pPr>
+      <w:r>
+        <w:t xml:space="preserve">OpenStack Administration - </w:t>
+      </w:r>
+      <w:r>
+        <w:fldChar w:fldCharType="begin"/>
+      </w:r>
+      <w:r>
+        <w:instrText xml:space="preserve"> HYPERLINK "http://www.openstack.org" </w:instrText>
+      </w:r>
+      <w:r>
+        <w:fldChar w:fldCharType="separate"/>
+      </w:r>
+      <w:r>
+        <w:rPr>
+          <w:rStyle w:val="Hyperlink"/>
+        </w:rPr>
+        <w:t>www.openstack.org</w:t>
+      </w:r>
+      <w:r>
+        <w:rPr>
+          <w:rStyle w:val="Hyperlink"/>
+        </w:rPr>
+        <w:fldChar w:fldCharType="end"/>
+      </w:r>
     </w:p>
     <w:p>
       <w:pPr>
@@ -3624,14 +3959,19 @@
         <w:pStyle w:val="Body"/>
       </w:pPr>
     </w:p>
-    <w:bookmarkStart w:id="63" w:name="_Toc291621304"/>
-    <w:bookmarkStart w:id="64" w:name="_Toc295217706"/>
-    <w:bookmarkStart w:id="65" w:name="_Toc365965598"/>
-    <w:bookmarkStart w:id="66" w:name="_Toc385514051"/>
-    <w:bookmarkStart w:id="67" w:name="_Toc385514458"/>
-    <w:bookmarkStart w:id="68" w:name="_Toc385514677"/>
-    <w:bookmarkStart w:id="69" w:name="_Toc385515001"/>
-    <w:bookmarkStart w:id="70" w:name="_Toc402192418"/>
+    <w:p>
+      <w:pPr>
+        <w:pStyle w:val="Body"/>
+      </w:pPr>
+    </w:p>
+    <w:bookmarkStart w:id="38" w:name="_Toc291621304"/>
+    <w:bookmarkStart w:id="39" w:name="_Toc295217706"/>
+    <w:bookmarkStart w:id="40" w:name="_Toc365965598"/>
+    <w:bookmarkStart w:id="41" w:name="_Toc385514051"/>
+    <w:bookmarkStart w:id="42" w:name="_Toc385514458"/>
+    <w:bookmarkStart w:id="43" w:name="_Toc385514677"/>
+    <w:bookmarkStart w:id="44" w:name="_Toc385515001"/>
+    <w:bookmarkStart w:id="45" w:name="_Toc402192418"/>
     <w:p>
       <w:pPr>
         <w:pStyle w:val="Heading1"/>
@@ -3646,7 +3986,7 @@
         <mc:AlternateContent>
           <mc:Choice Requires="wps">
             <w:drawing>
-              <wp:anchor distT="0" distB="0" distL="114300" distR="114300" simplePos="0" relativeHeight="251657728" behindDoc="1" locked="0" layoutInCell="1" allowOverlap="1" wp14:anchorId="07AB157B" wp14:editId="4963C854">
+              <wp:anchor distT="0" distB="0" distL="114300" distR="114300" simplePos="0" relativeHeight="251657728" behindDoc="1" locked="0" layoutInCell="1" allowOverlap="1" wp14:anchorId="575A30E6" wp14:editId="3A12CC7C">
                 <wp:simplePos x="0" y="0"/>
                 <wp:positionH relativeFrom="column">
                   <wp:posOffset>-257175</wp:posOffset>
@@ -3718,9 +4058,9 @@
               </wp:anchor>
             </w:drawing>
           </mc:Choice>
-          <mc:Fallback xmlns:w15="http://schemas.microsoft.com/office/word/2012/wordml">
+          <mc:Fallback>
             <w:pict>
-              <v:rect w14:anchorId="3980C679" id="Rectangle 35" o:spid="_x0000_s1026" style="position:absolute;margin-left:-20.25pt;margin-top:2.55pt;width:373.35pt;height:113.25pt;z-index:-251658752;visibility:visible;mso-wrap-style:square;mso-width-percent:0;mso-height-percent:0;mso-wrap-distance-left:9pt;mso-wrap-distance-top:0;mso-wrap-distance-right:9pt;mso-wrap-distance-bottom:0;mso-position-horizontal:absolute;mso-position-horizontal-relative:text;mso-position-vertical:absolute;mso-position-vertical-relative:text;mso-width-percent:0;mso-height-percent:0;mso-width-relative:margin;mso-height-relative:margin;v-text-anchor:middle" o:gfxdata="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" fillcolor="#d8d8d8 [2732]" stroked="f" strokeweight="2pt">
+              <v:rect id="Rectangle 35" o:spid="_x0000_s1026" style="position:absolute;margin-left:-20.25pt;margin-top:2.55pt;width:373.35pt;height:113.25pt;z-index:-251658752;visibility:visible;mso-wrap-style:square;mso-width-percent:0;mso-height-percent:0;mso-wrap-distance-left:9pt;mso-wrap-distance-top:0;mso-wrap-distance-right:9pt;mso-wrap-distance-bottom:0;mso-position-horizontal:absolute;mso-position-horizontal-relative:text;mso-position-vertical:absolute;mso-position-vertical-relative:text;mso-width-percent:0;mso-height-percent:0;mso-width-relative:margin;mso-height-relative:margin;v-text-anchor:middle" o:gfxdata="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" fillcolor="#d8d8d8 [2732]" stroked="f" strokeweight="2pt">
                 <v:path arrowok="t"/>
               </v:rect>
             </w:pict>
@@ -3730,14 +4070,14 @@
       <w:r>
         <w:t>To Learn More</w:t>
       </w:r>
-      <w:bookmarkEnd w:id="63"/>
-      <w:bookmarkEnd w:id="64"/>
-      <w:bookmarkEnd w:id="65"/>
-      <w:bookmarkEnd w:id="66"/>
-      <w:bookmarkEnd w:id="67"/>
-      <w:bookmarkEnd w:id="68"/>
-      <w:bookmarkEnd w:id="69"/>
-      <w:bookmarkEnd w:id="70"/>
+      <w:bookmarkEnd w:id="38"/>
+      <w:bookmarkEnd w:id="39"/>
+      <w:bookmarkEnd w:id="40"/>
+      <w:bookmarkEnd w:id="41"/>
+      <w:bookmarkEnd w:id="42"/>
+      <w:bookmarkEnd w:id="43"/>
+      <w:bookmarkEnd w:id="44"/>
+      <w:bookmarkEnd w:id="45"/>
     </w:p>
     <w:p>
       <w:pPr>
@@ -3780,7 +4120,7 @@
         </w:tabs>
         <w:ind w:left="270" w:right="0"/>
       </w:pPr>
-      <w:hyperlink r:id="rId34" w:history="1">
+      <w:hyperlink r:id="rId38" w:history="1">
         <w:r>
           <w:rPr>
             <w:rStyle w:val="Hyperlink"/>
@@ -3894,10 +4234,19 @@
         <w:t>©</w:t>
       </w:r>
       <w:r>
-        <w:t xml:space="preserve">2011 - </w:t>
-      </w:r>
-      <w:r>
-        <w:t>2014</w:t>
+        <w:t>201</w:t>
+      </w:r>
+      <w:r>
+        <w:t>4</w:t>
+      </w:r>
+      <w:r>
+        <w:t xml:space="preserve"> - </w:t>
+      </w:r>
+      <w:r>
+        <w:t>201</w:t>
+      </w:r>
+      <w:r>
+        <w:t>5</w:t>
       </w:r>
       <w:r>
         <w:t xml:space="preserve"> Dell Inc. All rights reserved. Trademarks and trade names may be used in this document to refer to either the entities claiming the marks and names or their products. Specifications are correct at date of publication but are subject to availability or change without notice at any time. Dell and its affiliates cannot be responsible for errors or omissions in typography or photography. Dell’s Terms and Conditions of Sales and Service apply and are available on request. Dell service offerings do not affect consumer’s statutory rights.</w:t>
@@ -3918,7 +4267,23 @@
         <w:pStyle w:val="copyrightbold"/>
       </w:pPr>
       <w:r>
-        <w:t>Dell, the DELL logo, and the DELL badge, PowerConnect, and PowerVault are trademarks of Dell Inc.</w:t>
+        <w:t xml:space="preserve">Dell, the DELL logo, and the DELL badge, </w:t>
+      </w:r>
+      <w:proofErr w:type="spellStart"/>
+      <w:r>
+        <w:t>PowerConnect</w:t>
+      </w:r>
+      <w:proofErr w:type="spellEnd"/>
+      <w:r>
+        <w:t xml:space="preserve">, and </w:t>
+      </w:r>
+      <w:proofErr w:type="spellStart"/>
+      <w:r>
+        <w:t>PowerVault</w:t>
+      </w:r>
+      <w:proofErr w:type="spellEnd"/>
+      <w:r>
+        <w:t xml:space="preserve"> are trademarks of Dell Inc.</w:t>
       </w:r>
     </w:p>
     <w:p>
@@ -3932,9 +4297,9 @@
       </w:pPr>
     </w:p>
     <w:sectPr>
-      <w:footerReference w:type="even" r:id="rId35"/>
-      <w:footerReference w:type="default" r:id="rId36"/>
-      <w:footerReference w:type="first" r:id="rId37"/>
+      <w:footerReference w:type="even" r:id="rId39"/>
+      <w:footerReference w:type="default" r:id="rId40"/>
+      <w:footerReference w:type="first" r:id="rId41"/>
       <w:footnotePr>
         <w:pos w:val="beneathText"/>
       </w:footnotePr>
@@ -3980,9 +4345,9 @@
         <w:sz w:val="17"/>
       </w:rPr>
     </w:pPr>
-    <w:bookmarkStart w:id="71" w:name="aliashClassificationFoot1FooterEvenPages"/>
+    <w:bookmarkStart w:id="46" w:name="aliashClassificationFoot1FooterEvenPages"/>
   </w:p>
-  <w:bookmarkEnd w:id="71"/>
+  <w:bookmarkEnd w:id="46"/>
   <w:p>
     <w:pPr>
       <w:pStyle w:val="Footer"/>
@@ -4033,7 +4398,7 @@
           <mc:AlternateContent>
             <mc:Choice Requires="wps">
               <w:drawing>
-                <wp:anchor distT="0" distB="0" distL="114300" distR="114300" simplePos="0" relativeHeight="251656192" behindDoc="0" locked="0" layoutInCell="0" allowOverlap="0" wp14:anchorId="06BEF270" wp14:editId="66675EF8">
+                <wp:anchor distT="0" distB="0" distL="114300" distR="114300" simplePos="0" relativeHeight="251656192" behindDoc="0" locked="0" layoutInCell="0" allowOverlap="0" wp14:anchorId="0DA548EA" wp14:editId="18EAF0E8">
                   <wp:simplePos x="0" y="0"/>
                   <wp:positionH relativeFrom="page">
                     <wp:align>center</wp:align>
@@ -4093,9 +4458,9 @@
                 </wp:anchor>
               </w:drawing>
             </mc:Choice>
-            <mc:Fallback xmlns:w15="http://schemas.microsoft.com/office/word/2012/wordml">
+            <mc:Fallback>
               <w:pict>
-                <v:line w14:anchorId="221CAEC1" id="Straight Connector 3" o:spid="_x0000_s1026" style="position:absolute;z-index:251656192;visibility:visible;mso-wrap-style:square;mso-width-percent:0;mso-height-percent:0;mso-wrap-distance-left:9pt;mso-wrap-distance-top:0;mso-wrap-distance-right:9pt;mso-wrap-distance-bottom:0;mso-position-horizontal:center;mso-position-horizontal-relative:page;mso-position-vertical:absolute;mso-position-vertical-relative:page;mso-width-percent:0;mso-height-percent:0;mso-width-relative:margin;mso-height-relative:page" from="0,702pt" to="540pt,702pt" o:gfxdata="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" o:allowincell="f" o:allowoverlap="f" strokecolor="#a5a5a5 [2092]" strokeweight=".25pt">
+                <v:line id="Straight Connector 3" o:spid="_x0000_s1026" style="position:absolute;z-index:251656192;visibility:visible;mso-wrap-style:square;mso-width-percent:0;mso-height-percent:0;mso-wrap-distance-left:9pt;mso-wrap-distance-top:0;mso-wrap-distance-right:9pt;mso-wrap-distance-bottom:0;mso-position-horizontal:center;mso-position-horizontal-relative:page;mso-position-vertical:absolute;mso-position-vertical-relative:page;mso-width-percent:0;mso-height-percent:0;mso-width-relative:margin;mso-height-relative:page" from="0,702pt" to="540pt,702pt" o:gfxdata="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" o:allowincell="f" o:allowoverlap="f" strokecolor="#a5a5a5 [2092]" strokeweight=".25pt">
                   <w10:wrap anchorx="page" anchory="page"/>
                 </v:line>
               </w:pict>
@@ -4118,7 +4483,7 @@
           <w:fldChar w:fldCharType="separate"/>
         </w:r>
         <w:r>
-          <w:t>2</w:t>
+          <w:t>9</w:t>
         </w:r>
         <w:r>
           <w:fldChar w:fldCharType="end"/>
@@ -4128,7 +4493,7 @@
             <w:lang w:eastAsia="zh-CN"/>
           </w:rPr>
           <w:drawing>
-            <wp:anchor distT="0" distB="0" distL="0" distR="0" simplePos="0" relativeHeight="251767808" behindDoc="0" locked="0" layoutInCell="0" allowOverlap="0" wp14:anchorId="26B33759" wp14:editId="445F1059">
+            <wp:anchor distT="0" distB="0" distL="0" distR="0" simplePos="0" relativeHeight="251767808" behindDoc="0" locked="0" layoutInCell="0" allowOverlap="0" wp14:anchorId="0828BB18" wp14:editId="1D9E2DC9">
               <wp:simplePos x="0" y="0"/>
               <wp:positionH relativeFrom="page">
                 <wp:posOffset>6858000</wp:posOffset>
@@ -4228,7 +4593,7 @@
         <w:sz w:val="17"/>
       </w:rPr>
     </w:pPr>
-    <w:bookmarkStart w:id="72" w:name="aliashClassificationFoot1FooterFirstPage"/>
+    <w:bookmarkStart w:id="47" w:name="aliashClassificationFoot1FooterFirstPage"/>
     <w:r>
       <w:rPr>
         <w:b/>
@@ -4238,7 +4603,7 @@
       <w:t>Dell and Red Hat – Internal Use - Confidential</w:t>
     </w:r>
   </w:p>
-  <w:bookmarkEnd w:id="72"/>
+  <w:bookmarkEnd w:id="47"/>
 </w:ftr>
 </file>
 
@@ -4286,7 +4651,7 @@
         <v:path o:extrusionok="f" gradientshapeok="t" o:connecttype="rect"/>
         <o:lock v:ext="edit" aspectratio="t"/>
       </v:shapetype>
-      <v:shape id="_x0000_i1033" type="#_x0000_t75" style="width:11.25pt;height:11.25pt;visibility:visible;mso-wrap-style:square" o:bullet="t">
+      <v:shape id="_x0000_i1037" type="#_x0000_t75" style="width:11.25pt;height:11.25pt;visibility:visible;mso-wrap-style:square" o:bullet="t">
         <v:imagedata r:id="rId1" o:title=""/>
       </v:shape>
     </w:pict>
@@ -16624,7 +16989,7 @@
 </file>
 
 <file path=customXml/itemProps4.xml><?xml version="1.0" encoding="utf-8"?>
-<ds:datastoreItem xmlns:ds="http://schemas.openxmlformats.org/officeDocument/2006/customXml" ds:itemID="{C5D10144-9857-40B4-A77E-0FCC585DFEB9}">
+<ds:datastoreItem xmlns:ds="http://schemas.openxmlformats.org/officeDocument/2006/customXml" ds:itemID="{52D7ECE7-F0A0-4365-A75E-18C587921739}">
   <ds:schemaRefs>
     <ds:schemaRef ds:uri="http://schemas.openxmlformats.org/officeDocument/2006/bibliography"/>
   </ds:schemaRefs>

</xml_diff>